<commit_message>
ISAS:lab2 in progress. ubunto server is to be reinstalled
</commit_message>
<xml_diff>
--- a/ISAS/Reports/Report_2.docx
+++ b/ISAS/Reports/Report_2.docx
@@ -4,6 +4,7 @@
   <w:body>
     <w:p>
       <w:pPr>
+        <w:ind w:firstLine="709"/>
         <w:jc w:val="center"/>
         <w:rPr>
           <w:sz w:val="28"/>
@@ -21,6 +22,7 @@
     </w:p>
     <w:p>
       <w:pPr>
+        <w:ind w:firstLine="709"/>
         <w:jc w:val="center"/>
         <w:rPr>
           <w:sz w:val="28"/>
@@ -38,6 +40,7 @@
     </w:p>
     <w:p>
       <w:pPr>
+        <w:ind w:firstLine="709"/>
         <w:jc w:val="center"/>
         <w:rPr>
           <w:sz w:val="28"/>
@@ -55,15 +58,17 @@
     </w:p>
     <w:p>
       <w:pPr>
-        <w:jc w:val="center"/>
-        <w:rPr>
-          <w:sz w:val="28"/>
-          <w:szCs w:val="28"/>
-        </w:rPr>
-      </w:pPr>
-    </w:p>
-    <w:p>
-      <w:pPr>
+        <w:ind w:firstLine="709"/>
+        <w:jc w:val="center"/>
+        <w:rPr>
+          <w:sz w:val="28"/>
+          <w:szCs w:val="28"/>
+        </w:rPr>
+      </w:pPr>
+    </w:p>
+    <w:p>
+      <w:pPr>
+        <w:ind w:firstLine="709"/>
         <w:jc w:val="center"/>
         <w:rPr>
           <w:color w:val="000000"/>
@@ -74,15 +79,17 @@
     </w:p>
     <w:p>
       <w:pPr>
-        <w:jc w:val="center"/>
-        <w:rPr>
-          <w:sz w:val="28"/>
-          <w:szCs w:val="28"/>
-        </w:rPr>
-      </w:pPr>
-    </w:p>
-    <w:p>
-      <w:pPr>
+        <w:ind w:firstLine="709"/>
+        <w:jc w:val="center"/>
+        <w:rPr>
+          <w:sz w:val="28"/>
+          <w:szCs w:val="28"/>
+        </w:rPr>
+      </w:pPr>
+    </w:p>
+    <w:p>
+      <w:pPr>
+        <w:ind w:firstLine="709"/>
         <w:jc w:val="center"/>
         <w:rPr>
           <w:sz w:val="28"/>
@@ -99,6 +106,7 @@
     </w:p>
     <w:p>
       <w:pPr>
+        <w:ind w:firstLine="709"/>
         <w:jc w:val="center"/>
         <w:rPr>
           <w:color w:val="000000"/>
@@ -125,6 +133,7 @@
     </w:p>
     <w:p>
       <w:pPr>
+        <w:ind w:firstLine="709"/>
         <w:jc w:val="center"/>
         <w:rPr>
           <w:sz w:val="28"/>
@@ -142,6 +151,7 @@
     </w:p>
     <w:p>
       <w:pPr>
+        <w:ind w:firstLine="709"/>
         <w:jc w:val="center"/>
         <w:rPr>
           <w:color w:val="000000"/>
@@ -186,51 +196,57 @@
     </w:p>
     <w:p>
       <w:pPr>
-        <w:jc w:val="center"/>
-        <w:rPr>
-          <w:sz w:val="28"/>
-          <w:szCs w:val="28"/>
-        </w:rPr>
-      </w:pPr>
-    </w:p>
-    <w:p>
-      <w:pPr>
-        <w:jc w:val="center"/>
-        <w:rPr>
-          <w:sz w:val="28"/>
-          <w:szCs w:val="28"/>
-        </w:rPr>
-      </w:pPr>
-    </w:p>
-    <w:p>
-      <w:pPr>
-        <w:jc w:val="center"/>
-        <w:rPr>
-          <w:sz w:val="28"/>
-          <w:szCs w:val="28"/>
-        </w:rPr>
-      </w:pPr>
-    </w:p>
-    <w:p>
-      <w:pPr>
-        <w:jc w:val="center"/>
-        <w:rPr>
-          <w:sz w:val="28"/>
-          <w:szCs w:val="28"/>
-        </w:rPr>
-      </w:pPr>
-    </w:p>
-    <w:p>
-      <w:pPr>
-        <w:jc w:val="center"/>
-        <w:rPr>
-          <w:sz w:val="28"/>
-          <w:szCs w:val="28"/>
-        </w:rPr>
-      </w:pPr>
-    </w:p>
-    <w:p>
-      <w:pPr>
+        <w:ind w:firstLine="709"/>
+        <w:jc w:val="center"/>
+        <w:rPr>
+          <w:sz w:val="28"/>
+          <w:szCs w:val="28"/>
+        </w:rPr>
+      </w:pPr>
+    </w:p>
+    <w:p>
+      <w:pPr>
+        <w:ind w:firstLine="709"/>
+        <w:jc w:val="center"/>
+        <w:rPr>
+          <w:sz w:val="28"/>
+          <w:szCs w:val="28"/>
+        </w:rPr>
+      </w:pPr>
+    </w:p>
+    <w:p>
+      <w:pPr>
+        <w:ind w:firstLine="709"/>
+        <w:jc w:val="center"/>
+        <w:rPr>
+          <w:sz w:val="28"/>
+          <w:szCs w:val="28"/>
+        </w:rPr>
+      </w:pPr>
+    </w:p>
+    <w:p>
+      <w:pPr>
+        <w:ind w:firstLine="709"/>
+        <w:jc w:val="center"/>
+        <w:rPr>
+          <w:sz w:val="28"/>
+          <w:szCs w:val="28"/>
+        </w:rPr>
+      </w:pPr>
+    </w:p>
+    <w:p>
+      <w:pPr>
+        <w:ind w:firstLine="709"/>
+        <w:jc w:val="center"/>
+        <w:rPr>
+          <w:sz w:val="28"/>
+          <w:szCs w:val="28"/>
+        </w:rPr>
+      </w:pPr>
+    </w:p>
+    <w:p>
+      <w:pPr>
+        <w:ind w:firstLine="709"/>
         <w:jc w:val="center"/>
         <w:rPr>
           <w:color w:val="000000"/>
@@ -241,6 +257,7 @@
     </w:p>
     <w:p>
       <w:pPr>
+        <w:ind w:firstLine="709"/>
         <w:jc w:val="center"/>
         <w:rPr>
           <w:color w:val="000000"/>
@@ -251,6 +268,7 @@
     </w:p>
     <w:p>
       <w:pPr>
+        <w:ind w:firstLine="709"/>
         <w:jc w:val="center"/>
         <w:rPr>
           <w:color w:val="000000"/>
@@ -261,6 +279,7 @@
     </w:p>
     <w:p>
       <w:pPr>
+        <w:ind w:firstLine="709"/>
         <w:jc w:val="center"/>
         <w:rPr>
           <w:color w:val="000000"/>
@@ -271,24 +290,27 @@
     </w:p>
     <w:p>
       <w:pPr>
-        <w:jc w:val="center"/>
-        <w:rPr>
-          <w:sz w:val="28"/>
-          <w:szCs w:val="28"/>
-        </w:rPr>
-      </w:pPr>
-    </w:p>
-    <w:p>
-      <w:pPr>
-        <w:jc w:val="center"/>
-        <w:rPr>
-          <w:sz w:val="28"/>
-          <w:szCs w:val="28"/>
-        </w:rPr>
-      </w:pPr>
-    </w:p>
-    <w:p>
-      <w:pPr>
+        <w:ind w:firstLine="709"/>
+        <w:jc w:val="center"/>
+        <w:rPr>
+          <w:sz w:val="28"/>
+          <w:szCs w:val="28"/>
+        </w:rPr>
+      </w:pPr>
+    </w:p>
+    <w:p>
+      <w:pPr>
+        <w:ind w:firstLine="709"/>
+        <w:jc w:val="center"/>
+        <w:rPr>
+          <w:sz w:val="28"/>
+          <w:szCs w:val="28"/>
+        </w:rPr>
+      </w:pPr>
+    </w:p>
+    <w:p>
+      <w:pPr>
+        <w:ind w:firstLine="709"/>
         <w:jc w:val="center"/>
         <w:rPr>
           <w:color w:val="000000"/>
@@ -299,6 +321,7 @@
     </w:p>
     <w:p>
       <w:pPr>
+        <w:ind w:firstLine="709"/>
         <w:jc w:val="center"/>
         <w:rPr>
           <w:color w:val="000000"/>
@@ -309,6 +332,7 @@
     </w:p>
     <w:p>
       <w:pPr>
+        <w:ind w:firstLine="709"/>
         <w:jc w:val="center"/>
         <w:rPr>
           <w:color w:val="000000"/>
@@ -319,6 +343,7 @@
     </w:p>
     <w:p>
       <w:pPr>
+        <w:ind w:firstLine="709"/>
         <w:jc w:val="center"/>
         <w:rPr>
           <w:color w:val="000000"/>
@@ -329,6 +354,7 @@
     </w:p>
     <w:p>
       <w:pPr>
+        <w:ind w:firstLine="709"/>
         <w:jc w:val="center"/>
         <w:rPr>
           <w:color w:val="000000"/>
@@ -339,6 +365,7 @@
     </w:p>
     <w:p>
       <w:pPr>
+        <w:ind w:firstLine="709"/>
         <w:jc w:val="right"/>
         <w:rPr>
           <w:sz w:val="28"/>
@@ -356,6 +383,7 @@
     </w:p>
     <w:p>
       <w:pPr>
+        <w:ind w:firstLine="709"/>
         <w:jc w:val="right"/>
         <w:rPr>
           <w:color w:val="000000"/>
@@ -374,6 +402,7 @@
     </w:p>
     <w:p>
       <w:pPr>
+        <w:ind w:firstLine="709"/>
         <w:jc w:val="right"/>
         <w:rPr>
           <w:color w:val="000000"/>
@@ -392,6 +421,7 @@
     </w:p>
     <w:p>
       <w:pPr>
+        <w:ind w:firstLine="709"/>
         <w:jc w:val="right"/>
         <w:rPr>
           <w:sz w:val="28"/>
@@ -404,11 +434,20 @@
           <w:sz w:val="28"/>
           <w:szCs w:val="28"/>
         </w:rPr>
-        <w:t xml:space="preserve">Преподаватель: асс. Сазонова </w:t>
-      </w:r>
-    </w:p>
-    <w:p>
-      <w:pPr>
+        <w:t>Преподаватель: Сазонова</w:t>
+      </w:r>
+      <w:r>
+        <w:rPr>
+          <w:color w:val="000000"/>
+          <w:sz w:val="28"/>
+          <w:szCs w:val="28"/>
+        </w:rPr>
+        <w:t xml:space="preserve"> Д.В.</w:t>
+      </w:r>
+    </w:p>
+    <w:p>
+      <w:pPr>
+        <w:ind w:firstLine="709"/>
         <w:jc w:val="right"/>
         <w:rPr>
           <w:sz w:val="28"/>
@@ -418,96 +457,107 @@
     </w:p>
     <w:p>
       <w:pPr>
-        <w:jc w:val="center"/>
-        <w:rPr>
-          <w:sz w:val="28"/>
-          <w:szCs w:val="28"/>
-        </w:rPr>
-      </w:pPr>
-    </w:p>
-    <w:p>
-      <w:pPr>
-        <w:jc w:val="center"/>
-        <w:rPr>
-          <w:sz w:val="28"/>
-          <w:szCs w:val="28"/>
-        </w:rPr>
-      </w:pPr>
-    </w:p>
-    <w:p>
-      <w:pPr>
-        <w:jc w:val="center"/>
-        <w:rPr>
-          <w:sz w:val="28"/>
-          <w:szCs w:val="28"/>
-        </w:rPr>
-      </w:pPr>
-    </w:p>
-    <w:p>
-      <w:pPr>
-        <w:jc w:val="center"/>
-        <w:rPr>
-          <w:sz w:val="28"/>
-          <w:szCs w:val="28"/>
-        </w:rPr>
-      </w:pPr>
-    </w:p>
-    <w:p>
-      <w:pPr>
-        <w:jc w:val="center"/>
-        <w:rPr>
-          <w:sz w:val="28"/>
-          <w:szCs w:val="28"/>
-        </w:rPr>
-      </w:pPr>
-    </w:p>
-    <w:p>
-      <w:pPr>
-        <w:jc w:val="center"/>
-        <w:rPr>
-          <w:sz w:val="28"/>
-          <w:szCs w:val="28"/>
-        </w:rPr>
-      </w:pPr>
-    </w:p>
-    <w:p>
-      <w:pPr>
-        <w:jc w:val="center"/>
-        <w:rPr>
-          <w:sz w:val="28"/>
-          <w:szCs w:val="28"/>
-        </w:rPr>
-      </w:pPr>
-    </w:p>
-    <w:p>
-      <w:pPr>
-        <w:jc w:val="center"/>
-        <w:rPr>
-          <w:sz w:val="28"/>
-          <w:szCs w:val="28"/>
-        </w:rPr>
-      </w:pPr>
-    </w:p>
-    <w:p>
-      <w:pPr>
-        <w:jc w:val="center"/>
-        <w:rPr>
-          <w:sz w:val="28"/>
-          <w:szCs w:val="28"/>
-        </w:rPr>
-      </w:pPr>
-    </w:p>
-    <w:p>
-      <w:pPr>
-        <w:jc w:val="center"/>
-        <w:rPr>
-          <w:sz w:val="28"/>
-          <w:szCs w:val="28"/>
-        </w:rPr>
-      </w:pPr>
-    </w:p>
-    <w:p>
-      <w:pPr>
+        <w:ind w:firstLine="709"/>
+        <w:jc w:val="center"/>
+        <w:rPr>
+          <w:sz w:val="28"/>
+          <w:szCs w:val="28"/>
+        </w:rPr>
+      </w:pPr>
+    </w:p>
+    <w:p>
+      <w:pPr>
+        <w:ind w:firstLine="709"/>
+        <w:jc w:val="center"/>
+        <w:rPr>
+          <w:sz w:val="28"/>
+          <w:szCs w:val="28"/>
+        </w:rPr>
+      </w:pPr>
+    </w:p>
+    <w:p>
+      <w:pPr>
+        <w:ind w:firstLine="709"/>
+        <w:jc w:val="center"/>
+        <w:rPr>
+          <w:sz w:val="28"/>
+          <w:szCs w:val="28"/>
+        </w:rPr>
+      </w:pPr>
+    </w:p>
+    <w:p>
+      <w:pPr>
+        <w:ind w:firstLine="709"/>
+        <w:jc w:val="center"/>
+        <w:rPr>
+          <w:sz w:val="28"/>
+          <w:szCs w:val="28"/>
+        </w:rPr>
+      </w:pPr>
+    </w:p>
+    <w:p>
+      <w:pPr>
+        <w:ind w:firstLine="709"/>
+        <w:jc w:val="center"/>
+        <w:rPr>
+          <w:sz w:val="28"/>
+          <w:szCs w:val="28"/>
+        </w:rPr>
+      </w:pPr>
+    </w:p>
+    <w:p>
+      <w:pPr>
+        <w:ind w:firstLine="709"/>
+        <w:jc w:val="center"/>
+        <w:rPr>
+          <w:sz w:val="28"/>
+          <w:szCs w:val="28"/>
+        </w:rPr>
+      </w:pPr>
+    </w:p>
+    <w:p>
+      <w:pPr>
+        <w:ind w:firstLine="709"/>
+        <w:jc w:val="center"/>
+        <w:rPr>
+          <w:sz w:val="28"/>
+          <w:szCs w:val="28"/>
+        </w:rPr>
+      </w:pPr>
+    </w:p>
+    <w:p>
+      <w:pPr>
+        <w:ind w:firstLine="709"/>
+        <w:jc w:val="center"/>
+        <w:rPr>
+          <w:sz w:val="28"/>
+          <w:szCs w:val="28"/>
+        </w:rPr>
+      </w:pPr>
+    </w:p>
+    <w:p>
+      <w:pPr>
+        <w:ind w:firstLine="709"/>
+        <w:jc w:val="center"/>
+        <w:rPr>
+          <w:sz w:val="28"/>
+          <w:szCs w:val="28"/>
+        </w:rPr>
+      </w:pPr>
+    </w:p>
+    <w:p>
+      <w:pPr>
+        <w:ind w:firstLine="709"/>
+        <w:jc w:val="center"/>
+        <w:rPr>
+          <w:sz w:val="28"/>
+          <w:szCs w:val="28"/>
+        </w:rPr>
+      </w:pPr>
+    </w:p>
+    <w:p>
+      <w:pPr>
+        <w:ind w:firstLine="709"/>
         <w:jc w:val="center"/>
         <w:rPr>
           <w:color w:val="000000"/>
@@ -524,7 +574,11 @@
         <w:t>2026, Минск</w:t>
       </w:r>
     </w:p>
-    <w:p/>
+    <w:p>
+      <w:pPr>
+        <w:ind w:firstLine="709"/>
+      </w:pPr>
+    </w:p>
     <w:p>
       <w:pPr>
         <w:ind w:firstLine="709"/>
@@ -541,8 +595,8 @@
           <w:ilvl w:val="0"/>
           <w:numId w:val="1"/>
         </w:numPr>
-        <w:spacing w:after="360"/>
-        <w:ind w:left="720"/>
+        <w:spacing w:after="240"/>
+        <w:ind w:left="0" w:firstLine="709"/>
         <w:jc w:val="both"/>
         <w:rPr>
           <w:rFonts w:ascii="Times New Roman" w:hAnsi="Times New Roman" w:cs="Times New Roman"/>
@@ -563,12 +617,45 @@
           <w:szCs w:val="28"/>
         </w:rPr>
         <w:lastRenderedPageBreak/>
-        <w:t>Установка необходимых компонентов</w:t>
-      </w:r>
-    </w:p>
-    <w:p>
-      <w:pPr>
-        <w:ind w:left="360" w:firstLine="348"/>
+        <w:t>Установка</w:t>
+      </w:r>
+      <w:r>
+        <w:rPr>
+          <w:rFonts w:ascii="Times New Roman" w:hAnsi="Times New Roman" w:cs="Times New Roman"/>
+          <w:b/>
+          <w:bCs/>
+          <w:color w:val="auto"/>
+          <w:sz w:val="28"/>
+          <w:szCs w:val="28"/>
+        </w:rPr>
+        <w:t xml:space="preserve"> </w:t>
+      </w:r>
+      <w:r>
+        <w:rPr>
+          <w:rFonts w:ascii="Times New Roman" w:hAnsi="Times New Roman" w:cs="Times New Roman"/>
+          <w:b/>
+          <w:bCs/>
+          <w:color w:val="auto"/>
+          <w:sz w:val="28"/>
+          <w:szCs w:val="28"/>
+        </w:rPr>
+        <w:t>и настройка</w:t>
+      </w:r>
+      <w:r>
+        <w:rPr>
+          <w:rFonts w:ascii="Times New Roman" w:hAnsi="Times New Roman" w:cs="Times New Roman"/>
+          <w:b/>
+          <w:bCs/>
+          <w:color w:val="auto"/>
+          <w:sz w:val="28"/>
+          <w:szCs w:val="28"/>
+        </w:rPr>
+        <w:t xml:space="preserve"> необходимых компонентов</w:t>
+      </w:r>
+    </w:p>
+    <w:p>
+      <w:pPr>
+        <w:ind w:firstLine="709"/>
         <w:jc w:val="both"/>
         <w:rPr>
           <w:sz w:val="28"/>
@@ -612,6 +699,7 @@
         </w:rPr>
         <w:t xml:space="preserve"> </w:t>
       </w:r>
+      <w:proofErr w:type="gramStart"/>
       <w:r>
         <w:rPr>
           <w:sz w:val="28"/>
@@ -632,7 +720,15 @@
           <w:sz w:val="28"/>
           <w:szCs w:val="28"/>
         </w:rPr>
-        <w:t xml:space="preserve"> помощью команды </w:t>
+        <w:t xml:space="preserve"> помощью</w:t>
+      </w:r>
+      <w:proofErr w:type="gramEnd"/>
+      <w:r>
+        <w:rPr>
+          <w:sz w:val="28"/>
+          <w:szCs w:val="28"/>
+        </w:rPr>
+        <w:t xml:space="preserve"> команды </w:t>
       </w:r>
       <w:r>
         <w:rPr>
@@ -674,15 +770,17 @@
     </w:p>
     <w:p>
       <w:pPr>
-        <w:spacing w:before="240" w:after="240"/>
-        <w:jc w:val="center"/>
-        <w:rPr>
-          <w:sz w:val="28"/>
-          <w:szCs w:val="28"/>
-        </w:rPr>
-      </w:pPr>
-      <w:r>
-        <w:rPr>
+        <w:spacing w:before="240" w:after="120"/>
+        <w:ind w:firstLine="709"/>
+        <w:jc w:val="center"/>
+        <w:rPr>
+          <w:sz w:val="28"/>
+          <w:szCs w:val="28"/>
+        </w:rPr>
+      </w:pPr>
+      <w:r>
+        <w:rPr>
+          <w:noProof/>
           <w:sz w:val="28"/>
           <w:szCs w:val="28"/>
         </w:rPr>
@@ -691,162 +789,6 @@
             <wp:extent cx="5074920" cy="3352431"/>
             <wp:effectExtent l="0" t="0" r="0" b="635"/>
             <wp:docPr id="1" name="Рисунок 1"/>
-            <wp:cNvGraphicFramePr>
-              <a:graphicFrameLocks xmlns:a="http://schemas.openxmlformats.org/drawingml/2006/main" noChangeAspect="1"/>
-            </wp:cNvGraphicFramePr>
-            <a:graphic xmlns:a="http://schemas.openxmlformats.org/drawingml/2006/main">
-              <a:graphicData uri="http://schemas.openxmlformats.org/drawingml/2006/picture">
-                <pic:pic xmlns:pic="http://schemas.openxmlformats.org/drawingml/2006/picture">
-                  <pic:nvPicPr>
-                    <pic:cNvPr id="1" name=""/>
-                    <pic:cNvPicPr/>
-                  </pic:nvPicPr>
-                  <pic:blipFill>
-                    <a:blip r:embed="rId5"/>
-                    <a:stretch>
-                      <a:fillRect/>
-                    </a:stretch>
-                  </pic:blipFill>
-                  <pic:spPr>
-                    <a:xfrm>
-                      <a:off x="0" y="0"/>
-                      <a:ext cx="5081163" cy="3356555"/>
-                    </a:xfrm>
-                    <a:prstGeom prst="rect">
-                      <a:avLst/>
-                    </a:prstGeom>
-                  </pic:spPr>
-                </pic:pic>
-              </a:graphicData>
-            </a:graphic>
-          </wp:inline>
-        </w:drawing>
-      </w:r>
-    </w:p>
-    <w:p>
-      <w:pPr>
-        <w:spacing w:before="240" w:after="240"/>
-        <w:jc w:val="center"/>
-        <w:rPr>
-          <w:sz w:val="28"/>
-          <w:szCs w:val="28"/>
-          <w:lang w:val="en-US"/>
-        </w:rPr>
-      </w:pPr>
-      <w:r>
-        <w:rPr>
-          <w:sz w:val="28"/>
-          <w:szCs w:val="28"/>
-        </w:rPr>
-        <w:t xml:space="preserve">Рисунок 1.1. – Результат установки </w:t>
-      </w:r>
-      <w:r>
-        <w:rPr>
-          <w:sz w:val="28"/>
-          <w:szCs w:val="28"/>
-          <w:lang w:val="en-US"/>
-        </w:rPr>
-        <w:t>Apache</w:t>
-      </w:r>
-      <w:r>
-        <w:rPr>
-          <w:sz w:val="28"/>
-          <w:szCs w:val="28"/>
-        </w:rPr>
-        <w:t xml:space="preserve"> </w:t>
-      </w:r>
-      <w:r>
-        <w:rPr>
-          <w:sz w:val="28"/>
-          <w:szCs w:val="28"/>
-          <w:lang w:val="en-US"/>
-        </w:rPr>
-        <w:t>Web</w:t>
-      </w:r>
-      <w:r>
-        <w:rPr>
-          <w:sz w:val="28"/>
-          <w:szCs w:val="28"/>
-        </w:rPr>
-        <w:t xml:space="preserve"> </w:t>
-      </w:r>
-      <w:r>
-        <w:rPr>
-          <w:sz w:val="28"/>
-          <w:szCs w:val="28"/>
-          <w:lang w:val="en-US"/>
-        </w:rPr>
-        <w:t>Server</w:t>
-      </w:r>
-    </w:p>
-    <w:p>
-      <w:pPr>
-        <w:spacing w:before="240" w:after="240"/>
-        <w:jc w:val="both"/>
-        <w:rPr>
-          <w:sz w:val="28"/>
-          <w:szCs w:val="28"/>
-        </w:rPr>
-      </w:pPr>
-      <w:r>
-        <w:rPr>
-          <w:sz w:val="28"/>
-          <w:szCs w:val="28"/>
-          <w:lang w:val="en-US"/>
-        </w:rPr>
-        <w:tab/>
-      </w:r>
-      <w:r>
-        <w:rPr>
-          <w:sz w:val="28"/>
-          <w:szCs w:val="28"/>
-        </w:rPr>
-        <w:t xml:space="preserve">Далее с помощью той же команды устанавливаем сервер базы данных </w:t>
-      </w:r>
-      <w:r>
-        <w:rPr>
-          <w:sz w:val="28"/>
-          <w:szCs w:val="28"/>
-          <w:lang w:val="en-US"/>
-        </w:rPr>
-        <w:t>MySQL</w:t>
-      </w:r>
-      <w:r>
-        <w:rPr>
-          <w:sz w:val="28"/>
-          <w:szCs w:val="28"/>
-        </w:rPr>
-        <w:t xml:space="preserve">. </w:t>
-      </w:r>
-      <w:r>
-        <w:rPr>
-          <w:sz w:val="28"/>
-          <w:szCs w:val="28"/>
-        </w:rPr>
-        <w:t>Результат установки этого компонента представлен на рисунке 1.2.</w:t>
-      </w:r>
-    </w:p>
-    <w:p>
-      <w:pPr>
-        <w:spacing w:before="240" w:after="240"/>
-        <w:jc w:val="center"/>
-        <w:rPr>
-          <w:sz w:val="28"/>
-          <w:szCs w:val="28"/>
-          <w:lang w:val="en-US"/>
-        </w:rPr>
-      </w:pPr>
-      <w:r>
-        <w:rPr>
-          <w:sz w:val="28"/>
-          <w:szCs w:val="28"/>
-          <w:lang w:val="en-US"/>
-        </w:rPr>
-        <w:drawing>
-          <wp:inline distT="0" distB="0" distL="0" distR="0" wp14:anchorId="131DA3B2" wp14:editId="2C39548A">
-            <wp:extent cx="4701540" cy="3414532"/>
-            <wp:effectExtent l="0" t="0" r="3810" b="0"/>
-            <wp:docPr id="2" name="Рисунок 2"/>
             <wp:cNvGraphicFramePr>
               <a:graphicFrameLocks xmlns:a="http://schemas.openxmlformats.org/drawingml/2006/main" noChangeAspect="1"/>
             </wp:cNvGraphicFramePr>
@@ -866,6 +808,156 @@
                   <pic:spPr>
                     <a:xfrm>
                       <a:off x="0" y="0"/>
+                      <a:ext cx="5081163" cy="3356555"/>
+                    </a:xfrm>
+                    <a:prstGeom prst="rect">
+                      <a:avLst/>
+                    </a:prstGeom>
+                  </pic:spPr>
+                </pic:pic>
+              </a:graphicData>
+            </a:graphic>
+          </wp:inline>
+        </w:drawing>
+      </w:r>
+    </w:p>
+    <w:p>
+      <w:pPr>
+        <w:ind w:firstLine="709"/>
+        <w:jc w:val="center"/>
+        <w:rPr>
+          <w:sz w:val="28"/>
+          <w:szCs w:val="28"/>
+        </w:rPr>
+      </w:pPr>
+      <w:r>
+        <w:rPr>
+          <w:sz w:val="28"/>
+          <w:szCs w:val="28"/>
+        </w:rPr>
+        <w:t xml:space="preserve">Рисунок 1.1. – Результат установки </w:t>
+      </w:r>
+      <w:r>
+        <w:rPr>
+          <w:sz w:val="28"/>
+          <w:szCs w:val="28"/>
+          <w:lang w:val="en-US"/>
+        </w:rPr>
+        <w:t>Apache</w:t>
+      </w:r>
+      <w:r>
+        <w:rPr>
+          <w:sz w:val="28"/>
+          <w:szCs w:val="28"/>
+        </w:rPr>
+        <w:t xml:space="preserve"> </w:t>
+      </w:r>
+      <w:r>
+        <w:rPr>
+          <w:sz w:val="28"/>
+          <w:szCs w:val="28"/>
+          <w:lang w:val="en-US"/>
+        </w:rPr>
+        <w:t>Web</w:t>
+      </w:r>
+      <w:r>
+        <w:rPr>
+          <w:sz w:val="28"/>
+          <w:szCs w:val="28"/>
+        </w:rPr>
+        <w:t xml:space="preserve"> </w:t>
+      </w:r>
+      <w:r>
+        <w:rPr>
+          <w:sz w:val="28"/>
+          <w:szCs w:val="28"/>
+          <w:lang w:val="en-US"/>
+        </w:rPr>
+        <w:t>Server</w:t>
+      </w:r>
+    </w:p>
+    <w:p>
+      <w:pPr>
+        <w:spacing w:before="240"/>
+        <w:ind w:firstLine="708"/>
+        <w:jc w:val="both"/>
+        <w:rPr>
+          <w:sz w:val="28"/>
+          <w:szCs w:val="28"/>
+        </w:rPr>
+      </w:pPr>
+      <w:r>
+        <w:rPr>
+          <w:sz w:val="28"/>
+          <w:szCs w:val="28"/>
+        </w:rPr>
+        <w:t xml:space="preserve">Далее с помощью той же команды устанавливаем сервер базы данных </w:t>
+      </w:r>
+      <w:r>
+        <w:rPr>
+          <w:sz w:val="28"/>
+          <w:szCs w:val="28"/>
+          <w:lang w:val="en-US"/>
+        </w:rPr>
+        <w:t>MySQL</w:t>
+      </w:r>
+      <w:r>
+        <w:rPr>
+          <w:sz w:val="28"/>
+          <w:szCs w:val="28"/>
+        </w:rPr>
+        <w:t xml:space="preserve">. </w:t>
+      </w:r>
+      <w:r>
+        <w:rPr>
+          <w:sz w:val="28"/>
+          <w:szCs w:val="28"/>
+        </w:rPr>
+        <w:t>Результат установки этого компонента представлен на рисунке 1.2.</w:t>
+      </w:r>
+    </w:p>
+    <w:p>
+      <w:pPr>
+        <w:spacing w:before="240" w:after="120"/>
+        <w:ind w:firstLine="709"/>
+        <w:jc w:val="center"/>
+        <w:rPr>
+          <w:sz w:val="28"/>
+          <w:szCs w:val="28"/>
+          <w:lang w:val="en-US"/>
+        </w:rPr>
+      </w:pPr>
+      <w:r>
+        <w:rPr>
+          <w:noProof/>
+          <w:sz w:val="28"/>
+          <w:szCs w:val="28"/>
+          <w:lang w:val="en-US"/>
+        </w:rPr>
+        <w:drawing>
+          <wp:inline distT="0" distB="0" distL="0" distR="0" wp14:anchorId="131DA3B2" wp14:editId="2C39548A">
+            <wp:extent cx="4701540" cy="3414532"/>
+            <wp:effectExtent l="0" t="0" r="3810" b="0"/>
+            <wp:docPr id="2" name="Рисунок 2"/>
+            <wp:cNvGraphicFramePr>
+              <a:graphicFrameLocks xmlns:a="http://schemas.openxmlformats.org/drawingml/2006/main" noChangeAspect="1"/>
+            </wp:cNvGraphicFramePr>
+            <a:graphic xmlns:a="http://schemas.openxmlformats.org/drawingml/2006/main">
+              <a:graphicData uri="http://schemas.openxmlformats.org/drawingml/2006/picture">
+                <pic:pic xmlns:pic="http://schemas.openxmlformats.org/drawingml/2006/picture">
+                  <pic:nvPicPr>
+                    <pic:cNvPr id="1" name=""/>
+                    <pic:cNvPicPr/>
+                  </pic:nvPicPr>
+                  <pic:blipFill>
+                    <a:blip r:embed="rId7"/>
+                    <a:stretch>
+                      <a:fillRect/>
+                    </a:stretch>
+                  </pic:blipFill>
+                  <pic:spPr>
+                    <a:xfrm>
+                      <a:off x="0" y="0"/>
                       <a:ext cx="4709517" cy="3420325"/>
                     </a:xfrm>
                     <a:prstGeom prst="rect">
@@ -881,12 +973,11 @@
     </w:p>
     <w:p>
       <w:pPr>
-        <w:spacing w:before="240" w:after="240"/>
-        <w:jc w:val="center"/>
-        <w:rPr>
-          <w:sz w:val="28"/>
-          <w:szCs w:val="28"/>
-          <w:lang w:val="en-US"/>
+        <w:ind w:firstLine="709"/>
+        <w:jc w:val="center"/>
+        <w:rPr>
+          <w:sz w:val="28"/>
+          <w:szCs w:val="28"/>
         </w:rPr>
       </w:pPr>
       <w:r>
@@ -902,12 +993,27 @@
           <w:szCs w:val="28"/>
           <w:lang w:val="en-US"/>
         </w:rPr>
-        <w:t>MySQL Server</w:t>
-      </w:r>
-    </w:p>
-    <w:p>
-      <w:pPr>
-        <w:spacing w:before="240" w:after="240"/>
+        <w:t>MySQL</w:t>
+      </w:r>
+      <w:r>
+        <w:rPr>
+          <w:sz w:val="28"/>
+          <w:szCs w:val="28"/>
+        </w:rPr>
+        <w:t xml:space="preserve"> </w:t>
+      </w:r>
+      <w:r>
+        <w:rPr>
+          <w:sz w:val="28"/>
+          <w:szCs w:val="28"/>
+          <w:lang w:val="en-US"/>
+        </w:rPr>
+        <w:t>Server</w:t>
+      </w:r>
+    </w:p>
+    <w:p>
+      <w:pPr>
+        <w:ind w:firstLine="709"/>
         <w:jc w:val="both"/>
         <w:rPr>
           <w:sz w:val="28"/>
@@ -918,18 +1024,11 @@
         <w:rPr>
           <w:sz w:val="28"/>
           <w:szCs w:val="28"/>
-          <w:lang w:val="en-US"/>
         </w:rPr>
         <w:lastRenderedPageBreak/>
-        <w:tab/>
-      </w:r>
-      <w:r>
-        <w:rPr>
-          <w:sz w:val="28"/>
-          <w:szCs w:val="28"/>
-        </w:rPr>
         <w:t xml:space="preserve">Последнее, что необходимо установить – веб-интерфейс для управления базами данных </w:t>
       </w:r>
+      <w:proofErr w:type="spellStart"/>
       <w:r>
         <w:rPr>
           <w:sz w:val="28"/>
@@ -938,6 +1037,7 @@
         </w:rPr>
         <w:t>PHPMyAdmin</w:t>
       </w:r>
+      <w:proofErr w:type="spellEnd"/>
       <w:r>
         <w:rPr>
           <w:sz w:val="28"/>
@@ -952,6 +1052,1668 @@
         </w:rPr>
         <w:t>Результат установки этого интерфейса представлен на рисунке 1.3.</w:t>
       </w:r>
+    </w:p>
+    <w:p>
+      <w:pPr>
+        <w:spacing w:before="240" w:after="120"/>
+        <w:ind w:firstLine="709"/>
+        <w:jc w:val="center"/>
+        <w:rPr>
+          <w:sz w:val="28"/>
+          <w:szCs w:val="28"/>
+        </w:rPr>
+      </w:pPr>
+      <w:r>
+        <w:rPr>
+          <w:noProof/>
+          <w:sz w:val="28"/>
+          <w:szCs w:val="28"/>
+        </w:rPr>
+        <w:drawing>
+          <wp:inline distT="0" distB="0" distL="0" distR="0" wp14:anchorId="2AFB8233" wp14:editId="0DBE9C0C">
+            <wp:extent cx="5658640" cy="1314633"/>
+            <wp:effectExtent l="0" t="0" r="0" b="0"/>
+            <wp:docPr id="3" name="Рисунок 3"/>
+            <wp:cNvGraphicFramePr>
+              <a:graphicFrameLocks xmlns:a="http://schemas.openxmlformats.org/drawingml/2006/main" noChangeAspect="1"/>
+            </wp:cNvGraphicFramePr>
+            <a:graphic xmlns:a="http://schemas.openxmlformats.org/drawingml/2006/main">
+              <a:graphicData uri="http://schemas.openxmlformats.org/drawingml/2006/picture">
+                <pic:pic xmlns:pic="http://schemas.openxmlformats.org/drawingml/2006/picture">
+                  <pic:nvPicPr>
+                    <pic:cNvPr id="1" name=""/>
+                    <pic:cNvPicPr/>
+                  </pic:nvPicPr>
+                  <pic:blipFill>
+                    <a:blip r:embed="rId8"/>
+                    <a:stretch>
+                      <a:fillRect/>
+                    </a:stretch>
+                  </pic:blipFill>
+                  <pic:spPr>
+                    <a:xfrm>
+                      <a:off x="0" y="0"/>
+                      <a:ext cx="5658640" cy="1314633"/>
+                    </a:xfrm>
+                    <a:prstGeom prst="rect">
+                      <a:avLst/>
+                    </a:prstGeom>
+                  </pic:spPr>
+                </pic:pic>
+              </a:graphicData>
+            </a:graphic>
+          </wp:inline>
+        </w:drawing>
+      </w:r>
+    </w:p>
+    <w:p>
+      <w:pPr>
+        <w:ind w:firstLine="709"/>
+        <w:jc w:val="center"/>
+        <w:rPr>
+          <w:sz w:val="28"/>
+          <w:szCs w:val="28"/>
+          <w:lang w:val="en-US"/>
+        </w:rPr>
+      </w:pPr>
+      <w:r>
+        <w:rPr>
+          <w:sz w:val="28"/>
+          <w:szCs w:val="28"/>
+        </w:rPr>
+        <w:t xml:space="preserve">Рисунок 1.3. – Результат установки </w:t>
+      </w:r>
+      <w:proofErr w:type="spellStart"/>
+      <w:r>
+        <w:rPr>
+          <w:sz w:val="28"/>
+          <w:szCs w:val="28"/>
+          <w:lang w:val="en-US"/>
+        </w:rPr>
+        <w:t>PHPMyAdmin</w:t>
+      </w:r>
+      <w:proofErr w:type="spellEnd"/>
+    </w:p>
+    <w:p>
+      <w:pPr>
+        <w:spacing w:before="240"/>
+        <w:ind w:firstLine="709"/>
+        <w:jc w:val="both"/>
+        <w:rPr>
+          <w:sz w:val="28"/>
+          <w:szCs w:val="28"/>
+        </w:rPr>
+      </w:pPr>
+      <w:r>
+        <w:rPr>
+          <w:sz w:val="28"/>
+          <w:szCs w:val="28"/>
+        </w:rPr>
+        <w:t>Далее</w:t>
+      </w:r>
+      <w:r>
+        <w:rPr>
+          <w:sz w:val="28"/>
+          <w:szCs w:val="28"/>
+        </w:rPr>
+        <w:t xml:space="preserve"> </w:t>
+      </w:r>
+      <w:r>
+        <w:rPr>
+          <w:sz w:val="28"/>
+          <w:szCs w:val="28"/>
+        </w:rPr>
+        <w:t>необходимо</w:t>
+      </w:r>
+      <w:r>
+        <w:rPr>
+          <w:sz w:val="28"/>
+          <w:szCs w:val="28"/>
+        </w:rPr>
+        <w:t xml:space="preserve"> </w:t>
+      </w:r>
+      <w:r>
+        <w:rPr>
+          <w:sz w:val="28"/>
+          <w:szCs w:val="28"/>
+        </w:rPr>
+        <w:t>создать</w:t>
+      </w:r>
+      <w:r>
+        <w:rPr>
+          <w:sz w:val="28"/>
+          <w:szCs w:val="28"/>
+        </w:rPr>
+        <w:t xml:space="preserve"> </w:t>
+      </w:r>
+      <w:r>
+        <w:rPr>
+          <w:sz w:val="28"/>
+          <w:szCs w:val="28"/>
+        </w:rPr>
+        <w:t>на</w:t>
+      </w:r>
+      <w:r>
+        <w:rPr>
+          <w:sz w:val="28"/>
+          <w:szCs w:val="28"/>
+        </w:rPr>
+        <w:t xml:space="preserve"> </w:t>
+      </w:r>
+      <w:r>
+        <w:rPr>
+          <w:sz w:val="28"/>
+          <w:szCs w:val="28"/>
+        </w:rPr>
+        <w:t>веб</w:t>
+      </w:r>
+      <w:r>
+        <w:rPr>
+          <w:sz w:val="28"/>
+          <w:szCs w:val="28"/>
+        </w:rPr>
+        <w:t>-</w:t>
+      </w:r>
+      <w:r>
+        <w:rPr>
+          <w:sz w:val="28"/>
+          <w:szCs w:val="28"/>
+        </w:rPr>
+        <w:t>сервере</w:t>
+      </w:r>
+      <w:r>
+        <w:rPr>
+          <w:sz w:val="28"/>
+          <w:szCs w:val="28"/>
+        </w:rPr>
+        <w:t xml:space="preserve"> </w:t>
+      </w:r>
+      <w:r>
+        <w:rPr>
+          <w:sz w:val="28"/>
+          <w:szCs w:val="28"/>
+        </w:rPr>
+        <w:t>три</w:t>
+      </w:r>
+      <w:r>
+        <w:rPr>
+          <w:sz w:val="28"/>
+          <w:szCs w:val="28"/>
+        </w:rPr>
+        <w:t xml:space="preserve"> </w:t>
+      </w:r>
+      <w:r>
+        <w:rPr>
+          <w:sz w:val="28"/>
+          <w:szCs w:val="28"/>
+        </w:rPr>
+        <w:t>виртуальных</w:t>
+      </w:r>
+      <w:r>
+        <w:rPr>
+          <w:sz w:val="28"/>
+          <w:szCs w:val="28"/>
+        </w:rPr>
+        <w:t xml:space="preserve"> </w:t>
+      </w:r>
+      <w:r>
+        <w:rPr>
+          <w:sz w:val="28"/>
+          <w:szCs w:val="28"/>
+        </w:rPr>
+        <w:t>хоста</w:t>
+      </w:r>
+      <w:r>
+        <w:rPr>
+          <w:sz w:val="28"/>
+          <w:szCs w:val="28"/>
+        </w:rPr>
+        <w:t xml:space="preserve">: </w:t>
+      </w:r>
+      <w:proofErr w:type="gramStart"/>
+      <w:r>
+        <w:rPr>
+          <w:sz w:val="28"/>
+          <w:szCs w:val="28"/>
+          <w:lang w:val="en-US"/>
+        </w:rPr>
+        <w:t>site</w:t>
+      </w:r>
+      <w:r>
+        <w:rPr>
+          <w:sz w:val="28"/>
+          <w:szCs w:val="28"/>
+        </w:rPr>
+        <w:t>.&lt;</w:t>
+      </w:r>
+      <w:proofErr w:type="spellStart"/>
+      <w:proofErr w:type="gramEnd"/>
+      <w:r>
+        <w:rPr>
+          <w:sz w:val="28"/>
+          <w:szCs w:val="28"/>
+          <w:lang w:val="en-US"/>
+        </w:rPr>
+        <w:t>surename</w:t>
+      </w:r>
+      <w:proofErr w:type="spellEnd"/>
+      <w:r>
+        <w:rPr>
+          <w:sz w:val="28"/>
+          <w:szCs w:val="28"/>
+        </w:rPr>
+        <w:t>&gt;.</w:t>
+      </w:r>
+      <w:r>
+        <w:rPr>
+          <w:sz w:val="28"/>
+          <w:szCs w:val="28"/>
+          <w:lang w:val="en-US"/>
+        </w:rPr>
+        <w:t>by</w:t>
+      </w:r>
+      <w:r>
+        <w:rPr>
+          <w:sz w:val="28"/>
+          <w:szCs w:val="28"/>
+        </w:rPr>
+        <w:t xml:space="preserve">, </w:t>
+      </w:r>
+      <w:r>
+        <w:rPr>
+          <w:sz w:val="28"/>
+          <w:szCs w:val="28"/>
+          <w:lang w:val="en-US"/>
+        </w:rPr>
+        <w:t>forum</w:t>
+      </w:r>
+      <w:r>
+        <w:rPr>
+          <w:sz w:val="28"/>
+          <w:szCs w:val="28"/>
+        </w:rPr>
+        <w:t>.&lt;</w:t>
+      </w:r>
+      <w:proofErr w:type="spellStart"/>
+      <w:r>
+        <w:rPr>
+          <w:sz w:val="28"/>
+          <w:szCs w:val="28"/>
+          <w:lang w:val="en-US"/>
+        </w:rPr>
+        <w:t>surename</w:t>
+      </w:r>
+      <w:proofErr w:type="spellEnd"/>
+      <w:r>
+        <w:rPr>
+          <w:sz w:val="28"/>
+          <w:szCs w:val="28"/>
+        </w:rPr>
+        <w:t>&gt;.</w:t>
+      </w:r>
+      <w:r>
+        <w:rPr>
+          <w:sz w:val="28"/>
+          <w:szCs w:val="28"/>
+          <w:lang w:val="en-US"/>
+        </w:rPr>
+        <w:t>by</w:t>
+      </w:r>
+      <w:r>
+        <w:rPr>
+          <w:sz w:val="28"/>
+          <w:szCs w:val="28"/>
+        </w:rPr>
+        <w:t xml:space="preserve"> </w:t>
+      </w:r>
+      <w:r>
+        <w:rPr>
+          <w:sz w:val="28"/>
+          <w:szCs w:val="28"/>
+        </w:rPr>
+        <w:t>и</w:t>
+      </w:r>
+      <w:r>
+        <w:rPr>
+          <w:sz w:val="28"/>
+          <w:szCs w:val="28"/>
+        </w:rPr>
+        <w:t xml:space="preserve"> </w:t>
+      </w:r>
+      <w:r>
+        <w:rPr>
+          <w:sz w:val="28"/>
+          <w:szCs w:val="28"/>
+          <w:lang w:val="en-US"/>
+        </w:rPr>
+        <w:t>cloud</w:t>
+      </w:r>
+      <w:r>
+        <w:rPr>
+          <w:sz w:val="28"/>
+          <w:szCs w:val="28"/>
+        </w:rPr>
+        <w:t>.&lt;</w:t>
+      </w:r>
+      <w:proofErr w:type="spellStart"/>
+      <w:r>
+        <w:rPr>
+          <w:sz w:val="28"/>
+          <w:szCs w:val="28"/>
+          <w:lang w:val="en-US"/>
+        </w:rPr>
+        <w:t>surename</w:t>
+      </w:r>
+      <w:proofErr w:type="spellEnd"/>
+      <w:r>
+        <w:rPr>
+          <w:sz w:val="28"/>
+          <w:szCs w:val="28"/>
+        </w:rPr>
+        <w:t>&gt;.</w:t>
+      </w:r>
+      <w:r>
+        <w:rPr>
+          <w:sz w:val="28"/>
+          <w:szCs w:val="28"/>
+          <w:lang w:val="en-US"/>
+        </w:rPr>
+        <w:t>by</w:t>
+      </w:r>
+      <w:r>
+        <w:rPr>
+          <w:sz w:val="28"/>
+          <w:szCs w:val="28"/>
+        </w:rPr>
+        <w:t xml:space="preserve">. </w:t>
+      </w:r>
+      <w:r>
+        <w:rPr>
+          <w:sz w:val="28"/>
+          <w:szCs w:val="28"/>
+        </w:rPr>
+        <w:t>Для</w:t>
+      </w:r>
+      <w:r>
+        <w:rPr>
+          <w:sz w:val="28"/>
+          <w:szCs w:val="28"/>
+        </w:rPr>
+        <w:t xml:space="preserve"> </w:t>
+      </w:r>
+      <w:r>
+        <w:rPr>
+          <w:sz w:val="28"/>
+          <w:szCs w:val="28"/>
+        </w:rPr>
+        <w:t xml:space="preserve">этого создадим для этих хостов одноимённые директории и в них создадим простые </w:t>
+      </w:r>
+      <w:r>
+        <w:rPr>
+          <w:sz w:val="28"/>
+          <w:szCs w:val="28"/>
+          <w:lang w:val="en-US"/>
+        </w:rPr>
+        <w:t>html</w:t>
+      </w:r>
+      <w:r>
+        <w:rPr>
+          <w:sz w:val="28"/>
+          <w:szCs w:val="28"/>
+        </w:rPr>
+        <w:t>-</w:t>
+      </w:r>
+      <w:r>
+        <w:rPr>
+          <w:sz w:val="28"/>
+          <w:szCs w:val="28"/>
+        </w:rPr>
+        <w:t>документы. Результат представлен на рисунке 1.4.</w:t>
+      </w:r>
+    </w:p>
+    <w:p>
+      <w:pPr>
+        <w:spacing w:before="240" w:after="120"/>
+        <w:jc w:val="center"/>
+        <w:rPr>
+          <w:sz w:val="28"/>
+          <w:szCs w:val="28"/>
+        </w:rPr>
+      </w:pPr>
+      <w:r>
+        <w:rPr>
+          <w:noProof/>
+          <w:sz w:val="28"/>
+          <w:szCs w:val="28"/>
+        </w:rPr>
+        <w:drawing>
+          <wp:inline distT="0" distB="0" distL="0" distR="0" wp14:anchorId="65F6C746" wp14:editId="62B2C140">
+            <wp:extent cx="6372225" cy="2920365"/>
+            <wp:effectExtent l="0" t="0" r="9525" b="0"/>
+            <wp:docPr id="5" name="Рисунок 5"/>
+            <wp:cNvGraphicFramePr>
+              <a:graphicFrameLocks xmlns:a="http://schemas.openxmlformats.org/drawingml/2006/main" noChangeAspect="1"/>
+            </wp:cNvGraphicFramePr>
+            <a:graphic xmlns:a="http://schemas.openxmlformats.org/drawingml/2006/main">
+              <a:graphicData uri="http://schemas.openxmlformats.org/drawingml/2006/picture">
+                <pic:pic xmlns:pic="http://schemas.openxmlformats.org/drawingml/2006/picture">
+                  <pic:nvPicPr>
+                    <pic:cNvPr id="1" name=""/>
+                    <pic:cNvPicPr/>
+                  </pic:nvPicPr>
+                  <pic:blipFill>
+                    <a:blip r:embed="rId9"/>
+                    <a:stretch>
+                      <a:fillRect/>
+                    </a:stretch>
+                  </pic:blipFill>
+                  <pic:spPr>
+                    <a:xfrm>
+                      <a:off x="0" y="0"/>
+                      <a:ext cx="6372225" cy="2920365"/>
+                    </a:xfrm>
+                    <a:prstGeom prst="rect">
+                      <a:avLst/>
+                    </a:prstGeom>
+                  </pic:spPr>
+                </pic:pic>
+              </a:graphicData>
+            </a:graphic>
+          </wp:inline>
+        </w:drawing>
+      </w:r>
+    </w:p>
+    <w:p>
+      <w:pPr>
+        <w:ind w:firstLine="709"/>
+        <w:jc w:val="center"/>
+        <w:rPr>
+          <w:sz w:val="28"/>
+          <w:szCs w:val="28"/>
+        </w:rPr>
+      </w:pPr>
+      <w:r>
+        <w:rPr>
+          <w:sz w:val="28"/>
+          <w:szCs w:val="28"/>
+        </w:rPr>
+        <w:t>Рисунок 1.4 – Результат создания директорий для хостов</w:t>
+      </w:r>
+    </w:p>
+    <w:p>
+      <w:pPr>
+        <w:spacing w:before="240"/>
+        <w:ind w:firstLine="709"/>
+        <w:jc w:val="both"/>
+        <w:rPr>
+          <w:sz w:val="28"/>
+          <w:szCs w:val="28"/>
+        </w:rPr>
+      </w:pPr>
+      <w:r>
+        <w:rPr>
+          <w:sz w:val="28"/>
+          <w:szCs w:val="28"/>
+        </w:rPr>
+        <w:t>Следующим шагом необходимо установить корректные права доступа и владельца для данных директорий. Результат представлен на рисунке 1.5.</w:t>
+      </w:r>
+    </w:p>
+    <w:p>
+      <w:pPr>
+        <w:spacing w:before="240" w:after="120"/>
+        <w:jc w:val="center"/>
+        <w:rPr>
+          <w:sz w:val="28"/>
+          <w:szCs w:val="28"/>
+        </w:rPr>
+      </w:pPr>
+      <w:r>
+        <w:rPr>
+          <w:noProof/>
+          <w:sz w:val="28"/>
+          <w:szCs w:val="28"/>
+        </w:rPr>
+        <w:drawing>
+          <wp:inline distT="0" distB="0" distL="0" distR="0" wp14:anchorId="5EF17809" wp14:editId="219104C6">
+            <wp:extent cx="6372225" cy="1288415"/>
+            <wp:effectExtent l="0" t="0" r="9525" b="6985"/>
+            <wp:docPr id="6" name="Рисунок 6"/>
+            <wp:cNvGraphicFramePr>
+              <a:graphicFrameLocks xmlns:a="http://schemas.openxmlformats.org/drawingml/2006/main" noChangeAspect="1"/>
+            </wp:cNvGraphicFramePr>
+            <a:graphic xmlns:a="http://schemas.openxmlformats.org/drawingml/2006/main">
+              <a:graphicData uri="http://schemas.openxmlformats.org/drawingml/2006/picture">
+                <pic:pic xmlns:pic="http://schemas.openxmlformats.org/drawingml/2006/picture">
+                  <pic:nvPicPr>
+                    <pic:cNvPr id="1" name=""/>
+                    <pic:cNvPicPr/>
+                  </pic:nvPicPr>
+                  <pic:blipFill>
+                    <a:blip r:embed="rId10"/>
+                    <a:stretch>
+                      <a:fillRect/>
+                    </a:stretch>
+                  </pic:blipFill>
+                  <pic:spPr>
+                    <a:xfrm>
+                      <a:off x="0" y="0"/>
+                      <a:ext cx="6372225" cy="1288415"/>
+                    </a:xfrm>
+                    <a:prstGeom prst="rect">
+                      <a:avLst/>
+                    </a:prstGeom>
+                  </pic:spPr>
+                </pic:pic>
+              </a:graphicData>
+            </a:graphic>
+          </wp:inline>
+        </w:drawing>
+      </w:r>
+    </w:p>
+    <w:p>
+      <w:pPr>
+        <w:ind w:firstLine="709"/>
+        <w:jc w:val="center"/>
+        <w:rPr>
+          <w:sz w:val="28"/>
+          <w:szCs w:val="28"/>
+        </w:rPr>
+      </w:pPr>
+      <w:r>
+        <w:rPr>
+          <w:sz w:val="28"/>
+          <w:szCs w:val="28"/>
+        </w:rPr>
+        <w:t>Рисунок 1.5. – Результат установки прав доступа и владельца директорий</w:t>
+      </w:r>
+    </w:p>
+    <w:p>
+      <w:pPr>
+        <w:ind w:firstLine="709"/>
+        <w:jc w:val="both"/>
+        <w:rPr>
+          <w:sz w:val="28"/>
+          <w:szCs w:val="28"/>
+        </w:rPr>
+      </w:pPr>
+    </w:p>
+    <w:p>
+      <w:pPr>
+        <w:ind w:firstLine="709"/>
+        <w:jc w:val="both"/>
+        <w:rPr>
+          <w:sz w:val="28"/>
+          <w:szCs w:val="28"/>
+        </w:rPr>
+      </w:pPr>
+    </w:p>
+    <w:p>
+      <w:pPr>
+        <w:ind w:firstLine="708"/>
+        <w:jc w:val="both"/>
+        <w:rPr>
+          <w:sz w:val="28"/>
+          <w:szCs w:val="28"/>
+        </w:rPr>
+      </w:pPr>
+      <w:r>
+        <w:rPr>
+          <w:sz w:val="28"/>
+          <w:szCs w:val="28"/>
+        </w:rPr>
+        <w:lastRenderedPageBreak/>
+        <w:t xml:space="preserve">Далее необходимо создать конфигурацию виртуальных хостов </w:t>
+      </w:r>
+      <w:r>
+        <w:rPr>
+          <w:sz w:val="28"/>
+          <w:szCs w:val="28"/>
+          <w:lang w:val="en-US"/>
+        </w:rPr>
+        <w:t>Apache</w:t>
+      </w:r>
+      <w:r>
+        <w:rPr>
+          <w:sz w:val="28"/>
+          <w:szCs w:val="28"/>
+        </w:rPr>
+        <w:t xml:space="preserve"> для каждого из виртуальных хостов. Результат задания такой конфигурации представлен на примере хоста </w:t>
+      </w:r>
+      <w:proofErr w:type="gramStart"/>
+      <w:r>
+        <w:rPr>
+          <w:sz w:val="28"/>
+          <w:szCs w:val="28"/>
+          <w:lang w:val="en-US"/>
+        </w:rPr>
+        <w:t>cloud</w:t>
+      </w:r>
+      <w:r>
+        <w:rPr>
+          <w:sz w:val="28"/>
+          <w:szCs w:val="28"/>
+        </w:rPr>
+        <w:t>.&lt;</w:t>
+      </w:r>
+      <w:proofErr w:type="spellStart"/>
+      <w:proofErr w:type="gramEnd"/>
+      <w:r>
+        <w:rPr>
+          <w:sz w:val="28"/>
+          <w:szCs w:val="28"/>
+          <w:lang w:val="en-US"/>
+        </w:rPr>
+        <w:t>surename</w:t>
+      </w:r>
+      <w:proofErr w:type="spellEnd"/>
+      <w:r>
+        <w:rPr>
+          <w:sz w:val="28"/>
+          <w:szCs w:val="28"/>
+        </w:rPr>
+        <w:t>&gt;.</w:t>
+      </w:r>
+      <w:r>
+        <w:rPr>
+          <w:sz w:val="28"/>
+          <w:szCs w:val="28"/>
+          <w:lang w:val="en-US"/>
+        </w:rPr>
+        <w:t>by</w:t>
+      </w:r>
+      <w:r>
+        <w:rPr>
+          <w:sz w:val="28"/>
+          <w:szCs w:val="28"/>
+        </w:rPr>
+        <w:t xml:space="preserve"> </w:t>
+      </w:r>
+      <w:r>
+        <w:rPr>
+          <w:sz w:val="28"/>
+          <w:szCs w:val="28"/>
+        </w:rPr>
+        <w:t>на рисунке 1.6.</w:t>
+      </w:r>
+    </w:p>
+    <w:p>
+      <w:pPr>
+        <w:spacing w:before="240" w:after="120"/>
+        <w:jc w:val="center"/>
+        <w:rPr>
+          <w:sz w:val="28"/>
+          <w:szCs w:val="28"/>
+        </w:rPr>
+      </w:pPr>
+      <w:r>
+        <w:rPr>
+          <w:noProof/>
+          <w:sz w:val="28"/>
+          <w:szCs w:val="28"/>
+        </w:rPr>
+        <w:drawing>
+          <wp:inline distT="0" distB="0" distL="0" distR="0" wp14:anchorId="3F129471" wp14:editId="1B95676E">
+            <wp:extent cx="6372225" cy="2092325"/>
+            <wp:effectExtent l="0" t="0" r="9525" b="3175"/>
+            <wp:docPr id="7" name="Рисунок 7"/>
+            <wp:cNvGraphicFramePr>
+              <a:graphicFrameLocks xmlns:a="http://schemas.openxmlformats.org/drawingml/2006/main" noChangeAspect="1"/>
+            </wp:cNvGraphicFramePr>
+            <a:graphic xmlns:a="http://schemas.openxmlformats.org/drawingml/2006/main">
+              <a:graphicData uri="http://schemas.openxmlformats.org/drawingml/2006/picture">
+                <pic:pic xmlns:pic="http://schemas.openxmlformats.org/drawingml/2006/picture">
+                  <pic:nvPicPr>
+                    <pic:cNvPr id="1" name=""/>
+                    <pic:cNvPicPr/>
+                  </pic:nvPicPr>
+                  <pic:blipFill>
+                    <a:blip r:embed="rId11"/>
+                    <a:stretch>
+                      <a:fillRect/>
+                    </a:stretch>
+                  </pic:blipFill>
+                  <pic:spPr>
+                    <a:xfrm>
+                      <a:off x="0" y="0"/>
+                      <a:ext cx="6372225" cy="2092325"/>
+                    </a:xfrm>
+                    <a:prstGeom prst="rect">
+                      <a:avLst/>
+                    </a:prstGeom>
+                  </pic:spPr>
+                </pic:pic>
+              </a:graphicData>
+            </a:graphic>
+          </wp:inline>
+        </w:drawing>
+      </w:r>
+    </w:p>
+    <w:p>
+      <w:pPr>
+        <w:jc w:val="center"/>
+        <w:rPr>
+          <w:sz w:val="28"/>
+          <w:szCs w:val="28"/>
+        </w:rPr>
+      </w:pPr>
+      <w:r>
+        <w:rPr>
+          <w:sz w:val="28"/>
+          <w:szCs w:val="28"/>
+        </w:rPr>
+        <w:t>Рисунок 1.6 – Результат задания конфигурации для хоста</w:t>
+      </w:r>
+    </w:p>
+    <w:p>
+      <w:pPr>
+        <w:spacing w:before="240"/>
+        <w:ind w:firstLine="708"/>
+        <w:rPr>
+          <w:sz w:val="28"/>
+          <w:szCs w:val="28"/>
+        </w:rPr>
+      </w:pPr>
+      <w:r>
+        <w:rPr>
+          <w:sz w:val="28"/>
+          <w:szCs w:val="28"/>
+        </w:rPr>
+        <w:t xml:space="preserve">Теперь необходимо включить ранее созданные сайты с помощью команды </w:t>
+      </w:r>
+      <w:proofErr w:type="spellStart"/>
+      <w:r>
+        <w:rPr>
+          <w:sz w:val="28"/>
+          <w:szCs w:val="28"/>
+          <w:lang w:val="en-US"/>
+        </w:rPr>
+        <w:t>sudo</w:t>
+      </w:r>
+      <w:proofErr w:type="spellEnd"/>
+      <w:r>
+        <w:rPr>
+          <w:sz w:val="28"/>
+          <w:szCs w:val="28"/>
+        </w:rPr>
+        <w:t xml:space="preserve"> </w:t>
+      </w:r>
+      <w:r>
+        <w:rPr>
+          <w:sz w:val="28"/>
+          <w:szCs w:val="28"/>
+          <w:lang w:val="en-US"/>
+        </w:rPr>
+        <w:t>a</w:t>
+      </w:r>
+      <w:r>
+        <w:rPr>
+          <w:sz w:val="28"/>
+          <w:szCs w:val="28"/>
+        </w:rPr>
+        <w:t>2</w:t>
+      </w:r>
+      <w:proofErr w:type="spellStart"/>
+      <w:r>
+        <w:rPr>
+          <w:sz w:val="28"/>
+          <w:szCs w:val="28"/>
+          <w:lang w:val="en-US"/>
+        </w:rPr>
+        <w:t>ensite</w:t>
+      </w:r>
+      <w:proofErr w:type="spellEnd"/>
+      <w:r>
+        <w:rPr>
+          <w:sz w:val="28"/>
+          <w:szCs w:val="28"/>
+        </w:rPr>
+        <w:t xml:space="preserve">, </w:t>
+      </w:r>
+      <w:r>
+        <w:rPr>
+          <w:sz w:val="28"/>
+          <w:szCs w:val="28"/>
+        </w:rPr>
+        <w:t xml:space="preserve">проверить корректность синтаксиса конфигурационных файлов и перезагрузить </w:t>
+      </w:r>
+      <w:proofErr w:type="spellStart"/>
+      <w:r>
+        <w:rPr>
+          <w:sz w:val="28"/>
+          <w:szCs w:val="28"/>
+          <w:lang w:val="en-US"/>
+        </w:rPr>
+        <w:t>apache</w:t>
+      </w:r>
+      <w:proofErr w:type="spellEnd"/>
+      <w:r>
+        <w:rPr>
+          <w:sz w:val="28"/>
+          <w:szCs w:val="28"/>
+        </w:rPr>
+        <w:t xml:space="preserve">2 </w:t>
+      </w:r>
+      <w:r>
+        <w:rPr>
+          <w:sz w:val="28"/>
+          <w:szCs w:val="28"/>
+        </w:rPr>
+        <w:t>для того, чтобы изменения вступили в силу. Результат данных манипуляций представлен на рисунке 1.7.</w:t>
+      </w:r>
+    </w:p>
+    <w:p>
+      <w:pPr>
+        <w:spacing w:before="240" w:after="120"/>
+        <w:jc w:val="center"/>
+        <w:rPr>
+          <w:sz w:val="28"/>
+          <w:szCs w:val="28"/>
+        </w:rPr>
+      </w:pPr>
+      <w:r>
+        <w:rPr>
+          <w:noProof/>
+          <w:sz w:val="28"/>
+          <w:szCs w:val="28"/>
+        </w:rPr>
+        <w:drawing>
+          <wp:inline distT="0" distB="0" distL="0" distR="0" wp14:anchorId="3617214A" wp14:editId="4BCB18D7">
+            <wp:extent cx="6372225" cy="3786505"/>
+            <wp:effectExtent l="0" t="0" r="9525" b="4445"/>
+            <wp:docPr id="8" name="Рисунок 8"/>
+            <wp:cNvGraphicFramePr>
+              <a:graphicFrameLocks xmlns:a="http://schemas.openxmlformats.org/drawingml/2006/main" noChangeAspect="1"/>
+            </wp:cNvGraphicFramePr>
+            <a:graphic xmlns:a="http://schemas.openxmlformats.org/drawingml/2006/main">
+              <a:graphicData uri="http://schemas.openxmlformats.org/drawingml/2006/picture">
+                <pic:pic xmlns:pic="http://schemas.openxmlformats.org/drawingml/2006/picture">
+                  <pic:nvPicPr>
+                    <pic:cNvPr id="1" name=""/>
+                    <pic:cNvPicPr/>
+                  </pic:nvPicPr>
+                  <pic:blipFill>
+                    <a:blip r:embed="rId12"/>
+                    <a:stretch>
+                      <a:fillRect/>
+                    </a:stretch>
+                  </pic:blipFill>
+                  <pic:spPr>
+                    <a:xfrm>
+                      <a:off x="0" y="0"/>
+                      <a:ext cx="6372225" cy="3786505"/>
+                    </a:xfrm>
+                    <a:prstGeom prst="rect">
+                      <a:avLst/>
+                    </a:prstGeom>
+                  </pic:spPr>
+                </pic:pic>
+              </a:graphicData>
+            </a:graphic>
+          </wp:inline>
+        </w:drawing>
+      </w:r>
+    </w:p>
+    <w:p>
+      <w:pPr>
+        <w:jc w:val="center"/>
+        <w:rPr>
+          <w:sz w:val="28"/>
+          <w:szCs w:val="28"/>
+        </w:rPr>
+      </w:pPr>
+      <w:r>
+        <w:rPr>
+          <w:sz w:val="28"/>
+          <w:szCs w:val="28"/>
+        </w:rPr>
+        <w:t>Рисунок 1.7 – Результат включения сайтов</w:t>
+      </w:r>
+    </w:p>
+    <w:p>
+      <w:pPr>
+        <w:spacing w:before="240"/>
+        <w:ind w:firstLine="708"/>
+        <w:jc w:val="both"/>
+        <w:rPr>
+          <w:sz w:val="28"/>
+          <w:szCs w:val="28"/>
+        </w:rPr>
+      </w:pPr>
+      <w:r>
+        <w:rPr>
+          <w:sz w:val="28"/>
+          <w:szCs w:val="28"/>
+        </w:rPr>
+        <w:t xml:space="preserve">После этого проверим, работают ли ранее включённые сайты и добавим записи для разрешения </w:t>
+      </w:r>
+      <w:r>
+        <w:rPr>
+          <w:sz w:val="28"/>
+          <w:szCs w:val="28"/>
+          <w:lang w:val="en-US"/>
+        </w:rPr>
+        <w:t>IP</w:t>
+      </w:r>
+      <w:r>
+        <w:rPr>
+          <w:sz w:val="28"/>
+          <w:szCs w:val="28"/>
+        </w:rPr>
+        <w:t>-</w:t>
+      </w:r>
+      <w:r>
+        <w:rPr>
+          <w:sz w:val="28"/>
+          <w:szCs w:val="28"/>
+        </w:rPr>
+        <w:t>адреса машины в символические имена ранее созданных сайтов. Результат данной работы представлен на рисунке 1.8.</w:t>
+      </w:r>
+    </w:p>
+    <w:p>
+      <w:pPr>
+        <w:spacing w:after="120"/>
+        <w:jc w:val="center"/>
+        <w:rPr>
+          <w:sz w:val="28"/>
+          <w:szCs w:val="28"/>
+        </w:rPr>
+      </w:pPr>
+      <w:r>
+        <w:rPr>
+          <w:noProof/>
+          <w:sz w:val="28"/>
+          <w:szCs w:val="28"/>
+        </w:rPr>
+        <w:lastRenderedPageBreak/>
+        <w:drawing>
+          <wp:inline distT="0" distB="0" distL="0" distR="0" wp14:anchorId="34B8111B" wp14:editId="132C0C1C">
+            <wp:extent cx="6372225" cy="3785235"/>
+            <wp:effectExtent l="0" t="0" r="9525" b="5715"/>
+            <wp:docPr id="9" name="Рисунок 9"/>
+            <wp:cNvGraphicFramePr>
+              <a:graphicFrameLocks xmlns:a="http://schemas.openxmlformats.org/drawingml/2006/main" noChangeAspect="1"/>
+            </wp:cNvGraphicFramePr>
+            <a:graphic xmlns:a="http://schemas.openxmlformats.org/drawingml/2006/main">
+              <a:graphicData uri="http://schemas.openxmlformats.org/drawingml/2006/picture">
+                <pic:pic xmlns:pic="http://schemas.openxmlformats.org/drawingml/2006/picture">
+                  <pic:nvPicPr>
+                    <pic:cNvPr id="1" name=""/>
+                    <pic:cNvPicPr/>
+                  </pic:nvPicPr>
+                  <pic:blipFill>
+                    <a:blip r:embed="rId13"/>
+                    <a:stretch>
+                      <a:fillRect/>
+                    </a:stretch>
+                  </pic:blipFill>
+                  <pic:spPr>
+                    <a:xfrm>
+                      <a:off x="0" y="0"/>
+                      <a:ext cx="6372225" cy="3785235"/>
+                    </a:xfrm>
+                    <a:prstGeom prst="rect">
+                      <a:avLst/>
+                    </a:prstGeom>
+                  </pic:spPr>
+                </pic:pic>
+              </a:graphicData>
+            </a:graphic>
+          </wp:inline>
+        </w:drawing>
+      </w:r>
+    </w:p>
+    <w:p>
+      <w:pPr>
+        <w:jc w:val="center"/>
+        <w:rPr>
+          <w:sz w:val="28"/>
+          <w:szCs w:val="28"/>
+        </w:rPr>
+      </w:pPr>
+      <w:r>
+        <w:rPr>
+          <w:sz w:val="28"/>
+          <w:szCs w:val="28"/>
+        </w:rPr>
+        <w:t xml:space="preserve">Рисунок 1.8 – Результат добавления записей для разрешения </w:t>
+      </w:r>
+      <w:r>
+        <w:rPr>
+          <w:sz w:val="28"/>
+          <w:szCs w:val="28"/>
+          <w:lang w:val="en-US"/>
+        </w:rPr>
+        <w:t>IP</w:t>
+      </w:r>
+      <w:r>
+        <w:rPr>
+          <w:sz w:val="28"/>
+          <w:szCs w:val="28"/>
+        </w:rPr>
+        <w:t>-</w:t>
+      </w:r>
+      <w:r>
+        <w:rPr>
+          <w:sz w:val="28"/>
+          <w:szCs w:val="28"/>
+        </w:rPr>
+        <w:t>адреса в символические имена сайтов</w:t>
+      </w:r>
+    </w:p>
+    <w:p>
+      <w:pPr>
+        <w:jc w:val="both"/>
+        <w:rPr>
+          <w:sz w:val="28"/>
+          <w:szCs w:val="28"/>
+        </w:rPr>
+      </w:pPr>
+    </w:p>
+    <w:p>
+      <w:pPr>
+        <w:pStyle w:val="1"/>
+        <w:numPr>
+          <w:ilvl w:val="0"/>
+          <w:numId w:val="1"/>
+        </w:numPr>
+        <w:spacing w:after="240"/>
+        <w:jc w:val="both"/>
+        <w:rPr>
+          <w:rFonts w:ascii="Times New Roman" w:hAnsi="Times New Roman" w:cs="Times New Roman"/>
+          <w:b/>
+          <w:bCs/>
+          <w:color w:val="auto"/>
+          <w:sz w:val="28"/>
+          <w:szCs w:val="28"/>
+        </w:rPr>
+      </w:pPr>
+      <w:r>
+        <w:rPr>
+          <w:rFonts w:ascii="Times New Roman" w:hAnsi="Times New Roman" w:cs="Times New Roman"/>
+          <w:b/>
+          <w:bCs/>
+          <w:color w:val="auto"/>
+          <w:sz w:val="28"/>
+          <w:szCs w:val="28"/>
+        </w:rPr>
+        <w:t>Работа с установленными компонентами</w:t>
+      </w:r>
+    </w:p>
+    <w:p>
+      <w:pPr>
+        <w:ind w:firstLine="708"/>
+        <w:jc w:val="both"/>
+        <w:rPr>
+          <w:sz w:val="28"/>
+          <w:szCs w:val="28"/>
+        </w:rPr>
+      </w:pPr>
+      <w:r>
+        <w:rPr>
+          <w:sz w:val="28"/>
+          <w:szCs w:val="28"/>
+        </w:rPr>
+        <w:t xml:space="preserve">Для начала с помощью веб-интерфейса </w:t>
+      </w:r>
+      <w:proofErr w:type="spellStart"/>
+      <w:r>
+        <w:rPr>
+          <w:sz w:val="28"/>
+          <w:szCs w:val="28"/>
+          <w:lang w:val="en-US"/>
+        </w:rPr>
+        <w:t>PHPMyAdmin</w:t>
+      </w:r>
+      <w:proofErr w:type="spellEnd"/>
+      <w:r>
+        <w:rPr>
+          <w:sz w:val="28"/>
+          <w:szCs w:val="28"/>
+        </w:rPr>
+        <w:t xml:space="preserve"> </w:t>
+      </w:r>
+      <w:r>
+        <w:rPr>
+          <w:sz w:val="28"/>
+          <w:szCs w:val="28"/>
+        </w:rPr>
+        <w:t>необходимо создать трёх пользователей со сгенерированными паролями. Имена пользователей и их пароли представлены в таблице 2.1.</w:t>
+      </w:r>
+    </w:p>
+    <w:p>
+      <w:pPr>
+        <w:spacing w:before="240"/>
+        <w:jc w:val="both"/>
+        <w:rPr>
+          <w:sz w:val="28"/>
+          <w:szCs w:val="28"/>
+        </w:rPr>
+      </w:pPr>
+      <w:r>
+        <w:rPr>
+          <w:sz w:val="28"/>
+          <w:szCs w:val="28"/>
+        </w:rPr>
+        <w:t>Таблица 2.1.- созданные пользовател</w:t>
+      </w:r>
+      <w:r>
+        <w:rPr>
+          <w:sz w:val="28"/>
+          <w:szCs w:val="28"/>
+        </w:rPr>
+        <w:t>и</w:t>
+      </w:r>
+    </w:p>
+    <w:tbl>
+      <w:tblPr>
+        <w:tblStyle w:val="a3"/>
+        <w:tblW w:w="0" w:type="auto"/>
+        <w:tblLook w:val="04A0" w:firstRow="1" w:lastRow="0" w:firstColumn="1" w:lastColumn="0" w:noHBand="0" w:noVBand="1"/>
+      </w:tblPr>
+      <w:tblGrid>
+        <w:gridCol w:w="5012"/>
+        <w:gridCol w:w="5013"/>
+      </w:tblGrid>
+      <w:tr>
+        <w:tc>
+          <w:tcPr>
+            <w:tcW w:w="5012" w:type="dxa"/>
+          </w:tcPr>
+          <w:p>
+            <w:pPr>
+              <w:jc w:val="both"/>
+              <w:rPr>
+                <w:sz w:val="28"/>
+                <w:szCs w:val="28"/>
+              </w:rPr>
+            </w:pPr>
+            <w:r>
+              <w:rPr>
+                <w:sz w:val="28"/>
+                <w:szCs w:val="28"/>
+              </w:rPr>
+              <w:t>Пользователь</w:t>
+            </w:r>
+          </w:p>
+        </w:tc>
+        <w:tc>
+          <w:tcPr>
+            <w:tcW w:w="5013" w:type="dxa"/>
+          </w:tcPr>
+          <w:p>
+            <w:pPr>
+              <w:jc w:val="both"/>
+              <w:rPr>
+                <w:sz w:val="28"/>
+                <w:szCs w:val="28"/>
+              </w:rPr>
+            </w:pPr>
+            <w:r>
+              <w:rPr>
+                <w:sz w:val="28"/>
+                <w:szCs w:val="28"/>
+              </w:rPr>
+              <w:t>Пароль</w:t>
+            </w:r>
+          </w:p>
+        </w:tc>
+      </w:tr>
+      <w:tr>
+        <w:tc>
+          <w:tcPr>
+            <w:tcW w:w="5012" w:type="dxa"/>
+          </w:tcPr>
+          <w:p>
+            <w:pPr>
+              <w:jc w:val="both"/>
+              <w:rPr>
+                <w:sz w:val="28"/>
+                <w:szCs w:val="28"/>
+                <w:lang w:val="en-US"/>
+              </w:rPr>
+            </w:pPr>
+            <w:r>
+              <w:rPr>
+                <w:sz w:val="28"/>
+                <w:szCs w:val="28"/>
+                <w:lang w:val="en-US"/>
+              </w:rPr>
+              <w:t>User_1</w:t>
+            </w:r>
+          </w:p>
+        </w:tc>
+        <w:tc>
+          <w:tcPr>
+            <w:tcW w:w="5013" w:type="dxa"/>
+          </w:tcPr>
+          <w:p>
+            <w:pPr>
+              <w:jc w:val="both"/>
+              <w:rPr>
+                <w:sz w:val="28"/>
+                <w:szCs w:val="28"/>
+              </w:rPr>
+            </w:pPr>
+            <w:r>
+              <w:rPr>
+                <w:sz w:val="28"/>
+                <w:szCs w:val="28"/>
+              </w:rPr>
+              <w:t>D90KdXhOh7SduIaT</w:t>
+            </w:r>
+          </w:p>
+        </w:tc>
+      </w:tr>
+      <w:tr>
+        <w:tc>
+          <w:tcPr>
+            <w:tcW w:w="5012" w:type="dxa"/>
+          </w:tcPr>
+          <w:p>
+            <w:pPr>
+              <w:jc w:val="both"/>
+              <w:rPr>
+                <w:sz w:val="28"/>
+                <w:szCs w:val="28"/>
+                <w:lang w:val="en-US"/>
+              </w:rPr>
+            </w:pPr>
+            <w:r>
+              <w:rPr>
+                <w:sz w:val="28"/>
+                <w:szCs w:val="28"/>
+                <w:lang w:val="en-US"/>
+              </w:rPr>
+              <w:t>User_2</w:t>
+            </w:r>
+          </w:p>
+        </w:tc>
+        <w:tc>
+          <w:tcPr>
+            <w:tcW w:w="5013" w:type="dxa"/>
+          </w:tcPr>
+          <w:p>
+            <w:pPr>
+              <w:jc w:val="both"/>
+              <w:rPr>
+                <w:sz w:val="28"/>
+                <w:szCs w:val="28"/>
+              </w:rPr>
+            </w:pPr>
+            <w:r>
+              <w:rPr>
+                <w:sz w:val="28"/>
+                <w:szCs w:val="28"/>
+              </w:rPr>
+              <w:t>dHCNujsjT7q2xR8J</w:t>
+            </w:r>
+          </w:p>
+        </w:tc>
+      </w:tr>
+      <w:tr>
+        <w:tc>
+          <w:tcPr>
+            <w:tcW w:w="5012" w:type="dxa"/>
+          </w:tcPr>
+          <w:p>
+            <w:pPr>
+              <w:jc w:val="both"/>
+              <w:rPr>
+                <w:sz w:val="28"/>
+                <w:szCs w:val="28"/>
+                <w:lang w:val="en-US"/>
+              </w:rPr>
+            </w:pPr>
+            <w:r>
+              <w:rPr>
+                <w:sz w:val="28"/>
+                <w:szCs w:val="28"/>
+                <w:lang w:val="en-US"/>
+              </w:rPr>
+              <w:t>User_3</w:t>
+            </w:r>
+          </w:p>
+        </w:tc>
+        <w:tc>
+          <w:tcPr>
+            <w:tcW w:w="5013" w:type="dxa"/>
+          </w:tcPr>
+          <w:p>
+            <w:pPr>
+              <w:jc w:val="both"/>
+              <w:rPr>
+                <w:sz w:val="28"/>
+                <w:szCs w:val="28"/>
+              </w:rPr>
+            </w:pPr>
+            <w:r>
+              <w:rPr>
+                <w:sz w:val="28"/>
+                <w:szCs w:val="28"/>
+              </w:rPr>
+              <w:t>05FPMCJn9aVYbhrP</w:t>
+            </w:r>
+          </w:p>
+        </w:tc>
+      </w:tr>
+    </w:tbl>
+    <w:p>
+      <w:pPr>
+        <w:spacing w:before="240"/>
+        <w:ind w:firstLine="708"/>
+        <w:jc w:val="both"/>
+        <w:rPr>
+          <w:sz w:val="28"/>
+          <w:szCs w:val="28"/>
+        </w:rPr>
+      </w:pPr>
+      <w:r>
+        <w:rPr>
+          <w:sz w:val="28"/>
+          <w:szCs w:val="28"/>
+        </w:rPr>
+        <w:t xml:space="preserve">Теперь для передачи файлов на виртуальной машине необходимо установить </w:t>
+      </w:r>
+      <w:r>
+        <w:rPr>
+          <w:sz w:val="28"/>
+          <w:szCs w:val="28"/>
+          <w:lang w:val="en-US"/>
+        </w:rPr>
+        <w:t>FTP</w:t>
+      </w:r>
+      <w:r>
+        <w:rPr>
+          <w:sz w:val="28"/>
+          <w:szCs w:val="28"/>
+        </w:rPr>
+        <w:t>-</w:t>
+      </w:r>
+      <w:r>
+        <w:rPr>
+          <w:sz w:val="28"/>
+          <w:szCs w:val="28"/>
+        </w:rPr>
+        <w:t xml:space="preserve">сервер </w:t>
+      </w:r>
+      <w:proofErr w:type="spellStart"/>
+      <w:r>
+        <w:rPr>
+          <w:sz w:val="28"/>
+          <w:szCs w:val="28"/>
+          <w:lang w:val="en-US"/>
+        </w:rPr>
+        <w:t>VSFTPd</w:t>
+      </w:r>
+      <w:proofErr w:type="spellEnd"/>
+      <w:r>
+        <w:rPr>
+          <w:sz w:val="28"/>
+          <w:szCs w:val="28"/>
+        </w:rPr>
+        <w:t xml:space="preserve">, создать пользователя для </w:t>
+      </w:r>
+      <w:r>
+        <w:rPr>
+          <w:sz w:val="28"/>
+          <w:szCs w:val="28"/>
+          <w:lang w:val="en-US"/>
+        </w:rPr>
+        <w:t>FTP</w:t>
+      </w:r>
+      <w:r>
+        <w:rPr>
+          <w:sz w:val="28"/>
+          <w:szCs w:val="28"/>
+        </w:rPr>
+        <w:t>-</w:t>
+      </w:r>
+      <w:r>
+        <w:rPr>
+          <w:sz w:val="28"/>
+          <w:szCs w:val="28"/>
+        </w:rPr>
+        <w:t xml:space="preserve">подключения и разрешить запись файлов по </w:t>
+      </w:r>
+      <w:r>
+        <w:rPr>
+          <w:sz w:val="28"/>
+          <w:szCs w:val="28"/>
+          <w:lang w:val="en-US"/>
+        </w:rPr>
+        <w:t>FTP</w:t>
+      </w:r>
+      <w:r>
+        <w:rPr>
+          <w:sz w:val="28"/>
+          <w:szCs w:val="28"/>
+        </w:rPr>
+        <w:t xml:space="preserve">. </w:t>
+      </w:r>
+      <w:r>
+        <w:rPr>
+          <w:sz w:val="28"/>
+          <w:szCs w:val="28"/>
+        </w:rPr>
+        <w:t>Результат установки сервера представлен на рисунке 2.1.</w:t>
+      </w:r>
+    </w:p>
+    <w:p>
+      <w:pPr>
+        <w:spacing w:after="120"/>
+        <w:jc w:val="center"/>
+        <w:rPr>
+          <w:sz w:val="28"/>
+          <w:szCs w:val="28"/>
+        </w:rPr>
+      </w:pPr>
+      <w:r>
+        <w:rPr>
+          <w:sz w:val="28"/>
+          <w:szCs w:val="28"/>
+        </w:rPr>
+        <w:lastRenderedPageBreak/>
+        <w:drawing>
+          <wp:inline distT="0" distB="0" distL="0" distR="0" wp14:anchorId="71F63BC8" wp14:editId="506B9F1D">
+            <wp:extent cx="6372225" cy="3221990"/>
+            <wp:effectExtent l="0" t="0" r="9525" b="0"/>
+            <wp:docPr id="4" name="Рисунок 4"/>
+            <wp:cNvGraphicFramePr>
+              <a:graphicFrameLocks xmlns:a="http://schemas.openxmlformats.org/drawingml/2006/main" noChangeAspect="1"/>
+            </wp:cNvGraphicFramePr>
+            <a:graphic xmlns:a="http://schemas.openxmlformats.org/drawingml/2006/main">
+              <a:graphicData uri="http://schemas.openxmlformats.org/drawingml/2006/picture">
+                <pic:pic xmlns:pic="http://schemas.openxmlformats.org/drawingml/2006/picture">
+                  <pic:nvPicPr>
+                    <pic:cNvPr id="1" name=""/>
+                    <pic:cNvPicPr/>
+                  </pic:nvPicPr>
+                  <pic:blipFill>
+                    <a:blip r:embed="rId14"/>
+                    <a:stretch>
+                      <a:fillRect/>
+                    </a:stretch>
+                  </pic:blipFill>
+                  <pic:spPr>
+                    <a:xfrm>
+                      <a:off x="0" y="0"/>
+                      <a:ext cx="6372225" cy="3221990"/>
+                    </a:xfrm>
+                    <a:prstGeom prst="rect">
+                      <a:avLst/>
+                    </a:prstGeom>
+                  </pic:spPr>
+                </pic:pic>
+              </a:graphicData>
+            </a:graphic>
+          </wp:inline>
+        </w:drawing>
+      </w:r>
+    </w:p>
+    <w:p>
+      <w:pPr>
+        <w:jc w:val="center"/>
+        <w:rPr>
+          <w:sz w:val="28"/>
+          <w:szCs w:val="28"/>
+          <w:lang w:val="en-US"/>
+        </w:rPr>
+      </w:pPr>
+      <w:r>
+        <w:rPr>
+          <w:sz w:val="28"/>
+          <w:szCs w:val="28"/>
+        </w:rPr>
+        <w:t xml:space="preserve">Рисунок 2.1 – Результат установки </w:t>
+      </w:r>
+      <w:proofErr w:type="spellStart"/>
+      <w:r>
+        <w:rPr>
+          <w:sz w:val="28"/>
+          <w:szCs w:val="28"/>
+          <w:lang w:val="en-US"/>
+        </w:rPr>
+        <w:t>VSFTPd</w:t>
+      </w:r>
+      <w:proofErr w:type="spellEnd"/>
+    </w:p>
+    <w:p>
+      <w:pPr>
+        <w:spacing w:before="240"/>
+        <w:ind w:firstLine="708"/>
+        <w:jc w:val="both"/>
+        <w:rPr>
+          <w:sz w:val="28"/>
+          <w:szCs w:val="28"/>
+        </w:rPr>
+      </w:pPr>
+      <w:r>
+        <w:rPr>
+          <w:sz w:val="28"/>
+          <w:szCs w:val="28"/>
+        </w:rPr>
+        <w:t xml:space="preserve">Далее необходимо создать пользователя для </w:t>
+      </w:r>
+      <w:r>
+        <w:rPr>
+          <w:sz w:val="28"/>
+          <w:szCs w:val="28"/>
+          <w:lang w:val="en-US"/>
+        </w:rPr>
+        <w:t>FTP</w:t>
+      </w:r>
+      <w:r>
+        <w:rPr>
+          <w:sz w:val="28"/>
+          <w:szCs w:val="28"/>
+        </w:rPr>
+        <w:t>-</w:t>
+      </w:r>
+      <w:r>
+        <w:rPr>
+          <w:sz w:val="28"/>
+          <w:szCs w:val="28"/>
+        </w:rPr>
+        <w:t>подключения. Результат создания представлен на рисунке 2.2.</w:t>
+      </w:r>
+    </w:p>
+    <w:p>
+      <w:pPr>
+        <w:spacing w:before="240" w:after="120"/>
+        <w:jc w:val="center"/>
+        <w:rPr>
+          <w:sz w:val="28"/>
+          <w:szCs w:val="28"/>
+        </w:rPr>
+      </w:pPr>
+      <w:r>
+        <w:rPr>
+          <w:sz w:val="28"/>
+          <w:szCs w:val="28"/>
+        </w:rPr>
+        <w:drawing>
+          <wp:inline distT="0" distB="0" distL="0" distR="0" wp14:anchorId="3CEA295E" wp14:editId="414C2D89">
+            <wp:extent cx="6372225" cy="2839720"/>
+            <wp:effectExtent l="0" t="0" r="9525" b="0"/>
+            <wp:docPr id="10" name="Рисунок 10"/>
+            <wp:cNvGraphicFramePr>
+              <a:graphicFrameLocks xmlns:a="http://schemas.openxmlformats.org/drawingml/2006/main" noChangeAspect="1"/>
+            </wp:cNvGraphicFramePr>
+            <a:graphic xmlns:a="http://schemas.openxmlformats.org/drawingml/2006/main">
+              <a:graphicData uri="http://schemas.openxmlformats.org/drawingml/2006/picture">
+                <pic:pic xmlns:pic="http://schemas.openxmlformats.org/drawingml/2006/picture">
+                  <pic:nvPicPr>
+                    <pic:cNvPr id="1" name=""/>
+                    <pic:cNvPicPr/>
+                  </pic:nvPicPr>
+                  <pic:blipFill>
+                    <a:blip r:embed="rId15"/>
+                    <a:stretch>
+                      <a:fillRect/>
+                    </a:stretch>
+                  </pic:blipFill>
+                  <pic:spPr>
+                    <a:xfrm>
+                      <a:off x="0" y="0"/>
+                      <a:ext cx="6372225" cy="2839720"/>
+                    </a:xfrm>
+                    <a:prstGeom prst="rect">
+                      <a:avLst/>
+                    </a:prstGeom>
+                  </pic:spPr>
+                </pic:pic>
+              </a:graphicData>
+            </a:graphic>
+          </wp:inline>
+        </w:drawing>
+      </w:r>
+    </w:p>
+    <w:p>
+      <w:pPr>
+        <w:jc w:val="center"/>
+        <w:rPr>
+          <w:sz w:val="28"/>
+          <w:szCs w:val="28"/>
+        </w:rPr>
+      </w:pPr>
+      <w:r>
+        <w:rPr>
+          <w:sz w:val="28"/>
+          <w:szCs w:val="28"/>
+        </w:rPr>
+        <w:t xml:space="preserve">Рисунок 2.2. – Результат создания пользователя для </w:t>
+      </w:r>
+      <w:r>
+        <w:rPr>
+          <w:sz w:val="28"/>
+          <w:szCs w:val="28"/>
+          <w:lang w:val="en-US"/>
+        </w:rPr>
+        <w:t>FTP</w:t>
+      </w:r>
+      <w:r>
+        <w:rPr>
+          <w:sz w:val="28"/>
+          <w:szCs w:val="28"/>
+        </w:rPr>
+        <w:t>-</w:t>
+      </w:r>
+      <w:r>
+        <w:rPr>
+          <w:sz w:val="28"/>
+          <w:szCs w:val="28"/>
+        </w:rPr>
+        <w:t>подключения</w:t>
+      </w:r>
+    </w:p>
+    <w:p>
+      <w:pPr>
+        <w:jc w:val="both"/>
+        <w:rPr>
+          <w:sz w:val="28"/>
+          <w:szCs w:val="28"/>
+        </w:rPr>
+      </w:pPr>
     </w:p>
     <w:sectPr>
       <w:pgSz w:w="11906" w:h="16838"/>
@@ -966,6 +2728,93 @@
 <file path=word/numbering.xml><?xml version="1.0" encoding="utf-8"?>
 <w:numbering xmlns:wpc="http://schemas.microsoft.com/office/word/2010/wordprocessingCanvas" xmlns:cx="http://schemas.microsoft.com/office/drawing/2014/chartex" xmlns:cx1="http://schemas.microsoft.com/office/drawing/2015/9/8/chartex" xmlns:cx2="http://schemas.microsoft.com/office/drawing/2015/10/21/chartex" xmlns:cx3="http://schemas.microsoft.com/office/drawing/2016/5/9/chartex" xmlns:cx4="http://schemas.microsoft.com/office/drawing/2016/5/10/chartex" xmlns:cx5="http://schemas.microsoft.com/office/drawing/2016/5/11/chartex" xmlns:cx6="http://schemas.microsoft.com/office/drawing/2016/5/12/chartex" xmlns:cx7="http://schemas.microsoft.com/office/drawing/2016/5/13/chartex" xmlns:cx8="http://schemas.microsoft.com/office/drawing/2016/5/14/chartex" xmlns:mc="http://schemas.openxmlformats.org/markup-compatibility/2006" xmlns:aink="http://schemas.microsoft.com/office/drawing/2016/ink" xmlns:am3d="http://schemas.microsoft.com/office/drawing/2017/model3d" xmlns:o="urn:schemas-microsoft-com:office:office" xmlns:r="http://schemas.openxmlformats.org/officeDocument/2006/relationships" xmlns:m="http://schemas.openxmlformats.org/officeDocument/2006/math" xmlns:v="urn:schemas-microsoft-com:vml" xmlns:wp14="http://schemas.microsoft.com/office/word/2010/wordprocessingDrawing" xmlns:wp="http://schemas.openxmlformats.org/drawingml/2006/wordprocessingDrawing" xmlns:w10="urn:schemas-microsoft-com:office:word" xmlns:w="http://schemas.openxmlformats.org/wordprocessingml/2006/main" xmlns:w14="http://schemas.microsoft.com/office/word/2010/wordml" xmlns:w15="http://schemas.microsoft.com/office/word/2012/wordml" xmlns:w16cex="http://schemas.microsoft.com/office/word/2018/wordml/cex" xmlns:w16cid="http://schemas.microsoft.com/office/word/2016/wordml/cid" xmlns:w16="http://schemas.microsoft.com/office/word/2018/wordml" xmlns:w16sdtdh="http://schemas.microsoft.com/office/word/2020/wordml/sdtdatahash" xmlns:w16se="http://schemas.microsoft.com/office/word/2015/wordml/symex" xmlns:wpg="http://schemas.microsoft.com/office/word/2010/wordprocessingGroup" xmlns:wpi="http://schemas.microsoft.com/office/word/2010/wordprocessingInk" xmlns:wne="http://schemas.microsoft.com/office/word/2006/wordml" xmlns:wps="http://schemas.microsoft.com/office/word/2010/wordprocessingShape" mc:Ignorable="w14 w15 w16se w16cid w16 w16cex w16sdtdh wp14">
   <w:abstractNum w:abstractNumId="0" w15:restartNumberingAfterBreak="0">
+    <w:nsid w:val="28AF02E3"/>
+    <w:multiLevelType w:val="hybridMultilevel"/>
+    <w:tmpl w:val="B85E7FF6"/>
+    <w:lvl w:ilvl="0" w:tplc="0508666A">
+      <w:start w:val="1"/>
+      <w:numFmt w:val="decimal"/>
+      <w:suff w:val="space"/>
+      <w:lvlText w:val="%1"/>
+      <w:lvlJc w:val="left"/>
+      <w:pPr>
+        <w:ind w:left="1069" w:hanging="360"/>
+      </w:pPr>
+    </w:lvl>
+    <w:lvl w:ilvl="1" w:tplc="20000019">
+      <w:start w:val="1"/>
+      <w:numFmt w:val="lowerLetter"/>
+      <w:lvlText w:val="%2."/>
+      <w:lvlJc w:val="left"/>
+      <w:pPr>
+        <w:ind w:left="1789" w:hanging="360"/>
+      </w:pPr>
+    </w:lvl>
+    <w:lvl w:ilvl="2" w:tplc="2000001B">
+      <w:start w:val="1"/>
+      <w:numFmt w:val="lowerRoman"/>
+      <w:lvlText w:val="%3."/>
+      <w:lvlJc w:val="right"/>
+      <w:pPr>
+        <w:ind w:left="2509" w:hanging="180"/>
+      </w:pPr>
+    </w:lvl>
+    <w:lvl w:ilvl="3" w:tplc="2000000F">
+      <w:start w:val="1"/>
+      <w:numFmt w:val="decimal"/>
+      <w:lvlText w:val="%4."/>
+      <w:lvlJc w:val="left"/>
+      <w:pPr>
+        <w:ind w:left="3229" w:hanging="360"/>
+      </w:pPr>
+    </w:lvl>
+    <w:lvl w:ilvl="4" w:tplc="20000019">
+      <w:start w:val="1"/>
+      <w:numFmt w:val="lowerLetter"/>
+      <w:lvlText w:val="%5."/>
+      <w:lvlJc w:val="left"/>
+      <w:pPr>
+        <w:ind w:left="3949" w:hanging="360"/>
+      </w:pPr>
+    </w:lvl>
+    <w:lvl w:ilvl="5" w:tplc="2000001B">
+      <w:start w:val="1"/>
+      <w:numFmt w:val="lowerRoman"/>
+      <w:lvlText w:val="%6."/>
+      <w:lvlJc w:val="right"/>
+      <w:pPr>
+        <w:ind w:left="4669" w:hanging="180"/>
+      </w:pPr>
+    </w:lvl>
+    <w:lvl w:ilvl="6" w:tplc="2000000F">
+      <w:start w:val="1"/>
+      <w:numFmt w:val="decimal"/>
+      <w:lvlText w:val="%7."/>
+      <w:lvlJc w:val="left"/>
+      <w:pPr>
+        <w:ind w:left="5389" w:hanging="360"/>
+      </w:pPr>
+    </w:lvl>
+    <w:lvl w:ilvl="7" w:tplc="20000019">
+      <w:start w:val="1"/>
+      <w:numFmt w:val="lowerLetter"/>
+      <w:lvlText w:val="%8."/>
+      <w:lvlJc w:val="left"/>
+      <w:pPr>
+        <w:ind w:left="6109" w:hanging="360"/>
+      </w:pPr>
+    </w:lvl>
+    <w:lvl w:ilvl="8" w:tplc="2000001B">
+      <w:start w:val="1"/>
+      <w:numFmt w:val="lowerRoman"/>
+      <w:lvlText w:val="%9."/>
+      <w:lvlJc w:val="right"/>
+      <w:pPr>
+        <w:ind w:left="6829" w:hanging="180"/>
+      </w:pPr>
+    </w:lvl>
+  </w:abstractNum>
+  <w:abstractNum w:abstractNumId="1" w15:restartNumberingAfterBreak="0">
     <w:nsid w:val="31BB140B"/>
     <w:multiLevelType w:val="hybridMultilevel"/>
     <w:tmpl w:val="B85E7FF6"/>
@@ -1053,7 +2902,7 @@
     </w:lvl>
   </w:abstractNum>
   <w:num w:numId="1">
-    <w:abstractNumId w:val="0"/>
+    <w:abstractNumId w:val="1"/>
     <w:lvlOverride w:ilvl="0">
       <w:startOverride w:val="1"/>
     </w:lvlOverride>
@@ -1081,6 +2930,12 @@
     <w:lvlOverride w:ilvl="8">
       <w:startOverride w:val="1"/>
     </w:lvlOverride>
+  </w:num>
+  <w:num w:numId="2">
+    <w:abstractNumId w:val="1"/>
+  </w:num>
+  <w:num w:numId="3">
+    <w:abstractNumId w:val="0"/>
   </w:num>
 </w:numbering>
 </file>
@@ -1558,6 +3413,22 @@
       <w:lang w:eastAsia="ru-RU"/>
     </w:rPr>
   </w:style>
+  <w:style w:type="table" w:styleId="a3">
+    <w:name w:val="Table Grid"/>
+    <w:basedOn w:val="a1"/>
+    <w:uiPriority w:val="39"/>
+    <w:rsid w:val="00275367"/>
+    <w:tblPr>
+      <w:tblBorders>
+        <w:top w:val="single" w:sz="4" w:space="0" w:color="auto"/>
+        <w:left w:val="single" w:sz="4" w:space="0" w:color="auto"/>
+        <w:bottom w:val="single" w:sz="4" w:space="0" w:color="auto"/>
+        <w:right w:val="single" w:sz="4" w:space="0" w:color="auto"/>
+        <w:insideH w:val="single" w:sz="4" w:space="0" w:color="auto"/>
+        <w:insideV w:val="single" w:sz="4" w:space="0" w:color="auto"/>
+      </w:tblBorders>
+    </w:tblPr>
+  </w:style>
 </w:styles>
 </file>
 
@@ -1854,4 +3725,16 @@
     </a:ext>
   </a:extLst>
 </a:theme>
+</file>
+
+<file path=customXml/item1.xml><?xml version="1.0" encoding="utf-8"?>
+<b:Sources xmlns:b="http://schemas.openxmlformats.org/officeDocument/2006/bibliography" xmlns="http://schemas.openxmlformats.org/officeDocument/2006/bibliography" SelectedStyle="\APASixthEditionOfficeOnline.xsl" StyleName="APA" Version="6"/>
+</file>
+
+<file path=customXml/itemProps1.xml><?xml version="1.0" encoding="utf-8"?>
+<ds:datastoreItem xmlns:ds="http://schemas.openxmlformats.org/officeDocument/2006/customXml" ds:itemID="{0A4C35E5-5A8F-41DB-839D-A277D47FC74C}">
+  <ds:schemaRefs>
+    <ds:schemaRef ds:uri="http://schemas.openxmlformats.org/officeDocument/2006/bibliography"/>
+  </ds:schemaRefs>
+</ds:datastoreItem>
 </file>
</xml_diff>